<commit_message>
changes to sequence diagrams v01
</commit_message>
<xml_diff>
--- a/Αναφορές/4o Παραδοτέο TΛ/sequence-diagram-v-0.1.docx
+++ b/Αναφορές/4o Παραδοτέο TΛ/sequence-diagram-v-0.1.docx
@@ -930,26 +930,6 @@
     </w:p>
     <w:p>
       <w:pPr>
-        <w:rPr>
-          <w:noProof/>
-        </w:rPr>
-      </w:pPr>
-    </w:p>
-    <w:p>
-      <w:pPr>
-        <w:rPr>
-          <w:rFonts w:cstheme="minorHAnsi"/>
-          <w:b/>
-          <w:bCs/>
-          <w:color w:val="4F81BD" w:themeColor="accent1"/>
-          <w:sz w:val="32"/>
-          <w:szCs w:val="32"/>
-          <w:lang w:val="en-US"/>
-        </w:rPr>
-      </w:pPr>
-    </w:p>
-    <w:p>
-      <w:pPr>
         <w:pStyle w:val="ListParagraph"/>
         <w:numPr>
           <w:ilvl w:val="0"/>
@@ -975,6 +955,2005 @@
           <w:szCs w:val="32"/>
           <w:lang w:val="en-US"/>
         </w:rPr>
+        <w:lastRenderedPageBreak/>
+        <w:t>Login</w:t>
+      </w:r>
+    </w:p>
+    <w:p>
+      <w:pPr>
+        <w:pStyle w:val="ListParagraph"/>
+        <w:rPr>
+          <w:rFonts w:cstheme="minorHAnsi"/>
+          <w:b/>
+          <w:bCs/>
+          <w:color w:val="4F81BD" w:themeColor="accent1"/>
+          <w:sz w:val="32"/>
+          <w:szCs w:val="32"/>
+          <w:lang w:val="en-US"/>
+        </w:rPr>
+      </w:pPr>
+      <w:r>
+        <w:rPr>
+          <w:rFonts w:cstheme="minorHAnsi"/>
+          <w:b/>
+          <w:bCs/>
+          <w:noProof/>
+          <w:color w:val="4F81BD" w:themeColor="accent1"/>
+          <w:sz w:val="32"/>
+          <w:szCs w:val="32"/>
+        </w:rPr>
+        <w:drawing>
+          <wp:inline distT="0" distB="0" distL="0" distR="0" wp14:anchorId="7481152C" wp14:editId="484A02F9">
+            <wp:extent cx="6041714" cy="4411226"/>
+            <wp:effectExtent l="0" t="0" r="0" b="0"/>
+            <wp:docPr id="1" name="Picture 1"/>
+            <wp:cNvGraphicFramePr>
+              <a:graphicFrameLocks xmlns:a="http://schemas.openxmlformats.org/drawingml/2006/main" noChangeAspect="1"/>
+            </wp:cNvGraphicFramePr>
+            <a:graphic xmlns:a="http://schemas.openxmlformats.org/drawingml/2006/main">
+              <a:graphicData uri="http://schemas.openxmlformats.org/drawingml/2006/picture">
+                <pic:pic xmlns:pic="http://schemas.openxmlformats.org/drawingml/2006/picture">
+                  <pic:nvPicPr>
+                    <pic:cNvPr id="0" name="Picture 1"/>
+                    <pic:cNvPicPr>
+                      <a:picLocks noChangeAspect="1" noChangeArrowheads="1"/>
+                    </pic:cNvPicPr>
+                  </pic:nvPicPr>
+                  <pic:blipFill>
+                    <a:blip r:embed="rId7" cstate="print">
+                      <a:extLst>
+                        <a:ext uri="{28A0092B-C50C-407E-A947-70E740481C1C}">
+                          <a14:useLocalDpi xmlns:a14="http://schemas.microsoft.com/office/drawing/2010/main" val="0"/>
+                        </a:ext>
+                      </a:extLst>
+                    </a:blip>
+                    <a:srcRect/>
+                    <a:stretch>
+                      <a:fillRect/>
+                    </a:stretch>
+                  </pic:blipFill>
+                  <pic:spPr bwMode="auto">
+                    <a:xfrm>
+                      <a:off x="0" y="0"/>
+                      <a:ext cx="6052494" cy="4419097"/>
+                    </a:xfrm>
+                    <a:prstGeom prst="rect">
+                      <a:avLst/>
+                    </a:prstGeom>
+                    <a:noFill/>
+                    <a:ln>
+                      <a:noFill/>
+                    </a:ln>
+                  </pic:spPr>
+                </pic:pic>
+              </a:graphicData>
+            </a:graphic>
+          </wp:inline>
+        </w:drawing>
+      </w:r>
+    </w:p>
+    <w:p>
+      <w:pPr>
+        <w:pStyle w:val="ListParagraph"/>
+        <w:rPr>
+          <w:rFonts w:cstheme="minorHAnsi"/>
+          <w:b/>
+          <w:bCs/>
+          <w:color w:val="4F81BD" w:themeColor="accent1"/>
+          <w:sz w:val="32"/>
+          <w:szCs w:val="32"/>
+          <w:lang w:val="en-US"/>
+        </w:rPr>
+      </w:pPr>
+    </w:p>
+    <w:p>
+      <w:pPr>
+        <w:pStyle w:val="ListParagraph"/>
+        <w:rPr>
+          <w:rFonts w:cstheme="minorHAnsi"/>
+          <w:b/>
+          <w:bCs/>
+          <w:color w:val="4F81BD" w:themeColor="accent1"/>
+          <w:sz w:val="32"/>
+          <w:szCs w:val="32"/>
+          <w:lang w:val="en-US"/>
+        </w:rPr>
+      </w:pPr>
+    </w:p>
+    <w:p>
+      <w:pPr>
+        <w:pStyle w:val="ListParagraph"/>
+        <w:rPr>
+          <w:rFonts w:cstheme="minorHAnsi"/>
+          <w:b/>
+          <w:bCs/>
+          <w:color w:val="4F81BD" w:themeColor="accent1"/>
+          <w:sz w:val="32"/>
+          <w:szCs w:val="32"/>
+          <w:lang w:val="en-US"/>
+        </w:rPr>
+      </w:pPr>
+    </w:p>
+    <w:p>
+      <w:pPr>
+        <w:pStyle w:val="ListParagraph"/>
+        <w:rPr>
+          <w:rFonts w:cstheme="minorHAnsi"/>
+          <w:b/>
+          <w:bCs/>
+          <w:color w:val="4F81BD" w:themeColor="accent1"/>
+          <w:sz w:val="32"/>
+          <w:szCs w:val="32"/>
+          <w:lang w:val="en-US"/>
+        </w:rPr>
+      </w:pPr>
+    </w:p>
+    <w:p>
+      <w:pPr>
+        <w:pStyle w:val="ListParagraph"/>
+        <w:rPr>
+          <w:rFonts w:cstheme="minorHAnsi"/>
+          <w:b/>
+          <w:bCs/>
+          <w:color w:val="4F81BD" w:themeColor="accent1"/>
+          <w:sz w:val="32"/>
+          <w:szCs w:val="32"/>
+          <w:lang w:val="en-US"/>
+        </w:rPr>
+      </w:pPr>
+    </w:p>
+    <w:p>
+      <w:pPr>
+        <w:pStyle w:val="ListParagraph"/>
+        <w:rPr>
+          <w:rFonts w:cstheme="minorHAnsi"/>
+          <w:b/>
+          <w:bCs/>
+          <w:color w:val="4F81BD" w:themeColor="accent1"/>
+          <w:sz w:val="32"/>
+          <w:szCs w:val="32"/>
+          <w:lang w:val="en-US"/>
+        </w:rPr>
+      </w:pPr>
+    </w:p>
+    <w:p>
+      <w:pPr>
+        <w:pStyle w:val="ListParagraph"/>
+        <w:rPr>
+          <w:rFonts w:cstheme="minorHAnsi"/>
+          <w:b/>
+          <w:bCs/>
+          <w:color w:val="4F81BD" w:themeColor="accent1"/>
+          <w:sz w:val="32"/>
+          <w:szCs w:val="32"/>
+          <w:lang w:val="en-US"/>
+        </w:rPr>
+      </w:pPr>
+    </w:p>
+    <w:p>
+      <w:pPr>
+        <w:pStyle w:val="ListParagraph"/>
+        <w:rPr>
+          <w:rFonts w:cstheme="minorHAnsi"/>
+          <w:b/>
+          <w:bCs/>
+          <w:color w:val="4F81BD" w:themeColor="accent1"/>
+          <w:sz w:val="32"/>
+          <w:szCs w:val="32"/>
+          <w:lang w:val="en-US"/>
+        </w:rPr>
+      </w:pPr>
+    </w:p>
+    <w:p>
+      <w:pPr>
+        <w:pStyle w:val="ListParagraph"/>
+        <w:rPr>
+          <w:rFonts w:cstheme="minorHAnsi"/>
+          <w:b/>
+          <w:bCs/>
+          <w:color w:val="4F81BD" w:themeColor="accent1"/>
+          <w:sz w:val="32"/>
+          <w:szCs w:val="32"/>
+          <w:lang w:val="en-US"/>
+        </w:rPr>
+      </w:pPr>
+    </w:p>
+    <w:p>
+      <w:pPr>
+        <w:pStyle w:val="ListParagraph"/>
+        <w:rPr>
+          <w:rFonts w:cstheme="minorHAnsi"/>
+          <w:b/>
+          <w:bCs/>
+          <w:color w:val="4F81BD" w:themeColor="accent1"/>
+          <w:sz w:val="32"/>
+          <w:szCs w:val="32"/>
+          <w:lang w:val="en-US"/>
+        </w:rPr>
+      </w:pPr>
+    </w:p>
+    <w:p>
+      <w:pPr>
+        <w:pStyle w:val="ListParagraph"/>
+        <w:rPr>
+          <w:rFonts w:cstheme="minorHAnsi"/>
+          <w:b/>
+          <w:bCs/>
+          <w:color w:val="4F81BD" w:themeColor="accent1"/>
+          <w:sz w:val="32"/>
+          <w:szCs w:val="32"/>
+          <w:lang w:val="en-US"/>
+        </w:rPr>
+      </w:pPr>
+    </w:p>
+    <w:p>
+      <w:pPr>
+        <w:pStyle w:val="ListParagraph"/>
+        <w:rPr>
+          <w:rFonts w:cstheme="minorHAnsi"/>
+          <w:b/>
+          <w:bCs/>
+          <w:color w:val="4F81BD" w:themeColor="accent1"/>
+          <w:sz w:val="32"/>
+          <w:szCs w:val="32"/>
+          <w:lang w:val="en-US"/>
+        </w:rPr>
+      </w:pPr>
+    </w:p>
+    <w:p>
+      <w:pPr>
+        <w:pStyle w:val="ListParagraph"/>
+        <w:rPr>
+          <w:rFonts w:cstheme="minorHAnsi"/>
+          <w:b/>
+          <w:bCs/>
+          <w:color w:val="4F81BD" w:themeColor="accent1"/>
+          <w:sz w:val="32"/>
+          <w:szCs w:val="32"/>
+          <w:lang w:val="en-US"/>
+        </w:rPr>
+      </w:pPr>
+    </w:p>
+    <w:p>
+      <w:pPr>
+        <w:pStyle w:val="ListParagraph"/>
+        <w:numPr>
+          <w:ilvl w:val="0"/>
+          <w:numId w:val="1"/>
+        </w:numPr>
+        <w:rPr>
+          <w:rFonts w:cstheme="minorHAnsi"/>
+          <w:b/>
+          <w:bCs/>
+          <w:color w:val="4F81BD" w:themeColor="accent1"/>
+          <w:sz w:val="32"/>
+          <w:szCs w:val="32"/>
+          <w:lang w:val="en-US"/>
+        </w:rPr>
+      </w:pPr>
+      <w:r>
+        <w:rPr>
+          <w:rFonts w:cstheme="minorHAnsi"/>
+          <w:b/>
+          <w:bCs/>
+          <w:color w:val="4F81BD" w:themeColor="accent1"/>
+          <w:sz w:val="32"/>
+          <w:szCs w:val="32"/>
+          <w:lang w:val="en-US"/>
+        </w:rPr>
+        <w:lastRenderedPageBreak/>
+        <w:t>Sign Up</w:t>
+      </w:r>
+    </w:p>
+    <w:p>
+      <w:pPr>
+        <w:pStyle w:val="ListParagraph"/>
+        <w:rPr>
+          <w:rFonts w:cstheme="minorHAnsi"/>
+          <w:b/>
+          <w:bCs/>
+          <w:color w:val="4F81BD" w:themeColor="accent1"/>
+          <w:sz w:val="32"/>
+          <w:szCs w:val="32"/>
+          <w:lang w:val="en-US"/>
+        </w:rPr>
+      </w:pPr>
+      <w:r>
+        <w:rPr>
+          <w:rFonts w:cstheme="minorHAnsi"/>
+          <w:b/>
+          <w:bCs/>
+          <w:noProof/>
+          <w:color w:val="4F81BD" w:themeColor="accent1"/>
+          <w:sz w:val="32"/>
+          <w:szCs w:val="32"/>
+        </w:rPr>
+        <w:drawing>
+          <wp:inline distT="0" distB="0" distL="0" distR="0" wp14:anchorId="673D88F4" wp14:editId="476AE9C2">
+            <wp:extent cx="5334000" cy="3597031"/>
+            <wp:effectExtent l="0" t="0" r="0" b="0"/>
+            <wp:docPr id="3" name="Picture 3"/>
+            <wp:cNvGraphicFramePr>
+              <a:graphicFrameLocks xmlns:a="http://schemas.openxmlformats.org/drawingml/2006/main" noChangeAspect="1"/>
+            </wp:cNvGraphicFramePr>
+            <a:graphic xmlns:a="http://schemas.openxmlformats.org/drawingml/2006/main">
+              <a:graphicData uri="http://schemas.openxmlformats.org/drawingml/2006/picture">
+                <pic:pic xmlns:pic="http://schemas.openxmlformats.org/drawingml/2006/picture">
+                  <pic:nvPicPr>
+                    <pic:cNvPr id="0" name="Picture 3"/>
+                    <pic:cNvPicPr>
+                      <a:picLocks noChangeAspect="1" noChangeArrowheads="1"/>
+                    </pic:cNvPicPr>
+                  </pic:nvPicPr>
+                  <pic:blipFill>
+                    <a:blip r:embed="rId8" cstate="print">
+                      <a:extLst>
+                        <a:ext uri="{28A0092B-C50C-407E-A947-70E740481C1C}">
+                          <a14:useLocalDpi xmlns:a14="http://schemas.microsoft.com/office/drawing/2010/main" val="0"/>
+                        </a:ext>
+                      </a:extLst>
+                    </a:blip>
+                    <a:srcRect/>
+                    <a:stretch>
+                      <a:fillRect/>
+                    </a:stretch>
+                  </pic:blipFill>
+                  <pic:spPr bwMode="auto">
+                    <a:xfrm>
+                      <a:off x="0" y="0"/>
+                      <a:ext cx="5341758" cy="3602263"/>
+                    </a:xfrm>
+                    <a:prstGeom prst="rect">
+                      <a:avLst/>
+                    </a:prstGeom>
+                    <a:noFill/>
+                    <a:ln>
+                      <a:noFill/>
+                    </a:ln>
+                  </pic:spPr>
+                </pic:pic>
+              </a:graphicData>
+            </a:graphic>
+          </wp:inline>
+        </w:drawing>
+      </w:r>
+    </w:p>
+    <w:p>
+      <w:pPr>
+        <w:pStyle w:val="ListParagraph"/>
+        <w:rPr>
+          <w:rFonts w:cstheme="minorHAnsi"/>
+          <w:b/>
+          <w:bCs/>
+          <w:color w:val="4F81BD" w:themeColor="accent1"/>
+          <w:sz w:val="32"/>
+          <w:szCs w:val="32"/>
+          <w:lang w:val="en-US"/>
+        </w:rPr>
+      </w:pPr>
+    </w:p>
+    <w:p>
+      <w:pPr>
+        <w:pStyle w:val="ListParagraph"/>
+        <w:rPr>
+          <w:rFonts w:cstheme="minorHAnsi"/>
+          <w:b/>
+          <w:bCs/>
+          <w:color w:val="4F81BD" w:themeColor="accent1"/>
+          <w:sz w:val="32"/>
+          <w:szCs w:val="32"/>
+          <w:lang w:val="en-US"/>
+        </w:rPr>
+      </w:pPr>
+    </w:p>
+    <w:p>
+      <w:pPr>
+        <w:pStyle w:val="ListParagraph"/>
+        <w:rPr>
+          <w:rFonts w:cstheme="minorHAnsi"/>
+          <w:b/>
+          <w:bCs/>
+          <w:color w:val="4F81BD" w:themeColor="accent1"/>
+          <w:sz w:val="32"/>
+          <w:szCs w:val="32"/>
+          <w:lang w:val="en-US"/>
+        </w:rPr>
+      </w:pPr>
+    </w:p>
+    <w:p>
+      <w:pPr>
+        <w:pStyle w:val="ListParagraph"/>
+        <w:rPr>
+          <w:rFonts w:cstheme="minorHAnsi"/>
+          <w:b/>
+          <w:bCs/>
+          <w:color w:val="4F81BD" w:themeColor="accent1"/>
+          <w:sz w:val="32"/>
+          <w:szCs w:val="32"/>
+          <w:lang w:val="en-US"/>
+        </w:rPr>
+      </w:pPr>
+    </w:p>
+    <w:p>
+      <w:pPr>
+        <w:pStyle w:val="ListParagraph"/>
+        <w:rPr>
+          <w:rFonts w:cstheme="minorHAnsi"/>
+          <w:b/>
+          <w:bCs/>
+          <w:color w:val="4F81BD" w:themeColor="accent1"/>
+          <w:sz w:val="32"/>
+          <w:szCs w:val="32"/>
+          <w:lang w:val="en-US"/>
+        </w:rPr>
+      </w:pPr>
+    </w:p>
+    <w:p>
+      <w:pPr>
+        <w:pStyle w:val="ListParagraph"/>
+        <w:rPr>
+          <w:rFonts w:cstheme="minorHAnsi"/>
+          <w:b/>
+          <w:bCs/>
+          <w:color w:val="4F81BD" w:themeColor="accent1"/>
+          <w:sz w:val="32"/>
+          <w:szCs w:val="32"/>
+          <w:lang w:val="en-US"/>
+        </w:rPr>
+      </w:pPr>
+    </w:p>
+    <w:p>
+      <w:pPr>
+        <w:pStyle w:val="ListParagraph"/>
+        <w:rPr>
+          <w:rFonts w:cstheme="minorHAnsi"/>
+          <w:b/>
+          <w:bCs/>
+          <w:color w:val="4F81BD" w:themeColor="accent1"/>
+          <w:sz w:val="32"/>
+          <w:szCs w:val="32"/>
+          <w:lang w:val="en-US"/>
+        </w:rPr>
+      </w:pPr>
+    </w:p>
+    <w:p>
+      <w:pPr>
+        <w:pStyle w:val="ListParagraph"/>
+        <w:rPr>
+          <w:rFonts w:cstheme="minorHAnsi"/>
+          <w:b/>
+          <w:bCs/>
+          <w:color w:val="4F81BD" w:themeColor="accent1"/>
+          <w:sz w:val="32"/>
+          <w:szCs w:val="32"/>
+          <w:lang w:val="en-US"/>
+        </w:rPr>
+      </w:pPr>
+    </w:p>
+    <w:p>
+      <w:pPr>
+        <w:pStyle w:val="ListParagraph"/>
+        <w:rPr>
+          <w:rFonts w:cstheme="minorHAnsi"/>
+          <w:b/>
+          <w:bCs/>
+          <w:color w:val="4F81BD" w:themeColor="accent1"/>
+          <w:sz w:val="32"/>
+          <w:szCs w:val="32"/>
+          <w:lang w:val="en-US"/>
+        </w:rPr>
+      </w:pPr>
+    </w:p>
+    <w:p>
+      <w:pPr>
+        <w:pStyle w:val="ListParagraph"/>
+        <w:rPr>
+          <w:rFonts w:cstheme="minorHAnsi"/>
+          <w:b/>
+          <w:bCs/>
+          <w:color w:val="4F81BD" w:themeColor="accent1"/>
+          <w:sz w:val="32"/>
+          <w:szCs w:val="32"/>
+          <w:lang w:val="en-US"/>
+        </w:rPr>
+      </w:pPr>
+    </w:p>
+    <w:p>
+      <w:pPr>
+        <w:pStyle w:val="ListParagraph"/>
+        <w:rPr>
+          <w:rFonts w:cstheme="minorHAnsi"/>
+          <w:b/>
+          <w:bCs/>
+          <w:color w:val="4F81BD" w:themeColor="accent1"/>
+          <w:sz w:val="32"/>
+          <w:szCs w:val="32"/>
+          <w:lang w:val="en-US"/>
+        </w:rPr>
+      </w:pPr>
+    </w:p>
+    <w:p>
+      <w:pPr>
+        <w:pStyle w:val="ListParagraph"/>
+        <w:rPr>
+          <w:rFonts w:cstheme="minorHAnsi"/>
+          <w:b/>
+          <w:bCs/>
+          <w:color w:val="4F81BD" w:themeColor="accent1"/>
+          <w:sz w:val="32"/>
+          <w:szCs w:val="32"/>
+          <w:lang w:val="en-US"/>
+        </w:rPr>
+      </w:pPr>
+    </w:p>
+    <w:p>
+      <w:pPr>
+        <w:pStyle w:val="ListParagraph"/>
+        <w:rPr>
+          <w:rFonts w:cstheme="minorHAnsi"/>
+          <w:b/>
+          <w:bCs/>
+          <w:color w:val="4F81BD" w:themeColor="accent1"/>
+          <w:sz w:val="32"/>
+          <w:szCs w:val="32"/>
+          <w:lang w:val="en-US"/>
+        </w:rPr>
+      </w:pPr>
+    </w:p>
+    <w:p>
+      <w:pPr>
+        <w:pStyle w:val="ListParagraph"/>
+        <w:rPr>
+          <w:rFonts w:cstheme="minorHAnsi"/>
+          <w:b/>
+          <w:bCs/>
+          <w:color w:val="4F81BD" w:themeColor="accent1"/>
+          <w:sz w:val="32"/>
+          <w:szCs w:val="32"/>
+          <w:lang w:val="en-US"/>
+        </w:rPr>
+      </w:pPr>
+    </w:p>
+    <w:p>
+      <w:pPr>
+        <w:pStyle w:val="ListParagraph"/>
+        <w:rPr>
+          <w:rFonts w:cstheme="minorHAnsi"/>
+          <w:b/>
+          <w:bCs/>
+          <w:color w:val="4F81BD" w:themeColor="accent1"/>
+          <w:sz w:val="32"/>
+          <w:szCs w:val="32"/>
+          <w:lang w:val="en-US"/>
+        </w:rPr>
+      </w:pPr>
+    </w:p>
+    <w:p>
+      <w:pPr>
+        <w:pStyle w:val="ListParagraph"/>
+        <w:rPr>
+          <w:rFonts w:cstheme="minorHAnsi"/>
+          <w:b/>
+          <w:bCs/>
+          <w:color w:val="4F81BD" w:themeColor="accent1"/>
+          <w:sz w:val="32"/>
+          <w:szCs w:val="32"/>
+          <w:lang w:val="en-US"/>
+        </w:rPr>
+      </w:pPr>
+    </w:p>
+    <w:p>
+      <w:pPr>
+        <w:pStyle w:val="ListParagraph"/>
+        <w:numPr>
+          <w:ilvl w:val="0"/>
+          <w:numId w:val="1"/>
+        </w:numPr>
+        <w:rPr>
+          <w:rFonts w:cstheme="minorHAnsi"/>
+          <w:b/>
+          <w:bCs/>
+          <w:color w:val="4F81BD" w:themeColor="accent1"/>
+          <w:sz w:val="32"/>
+          <w:szCs w:val="32"/>
+          <w:lang w:val="en-US"/>
+        </w:rPr>
+      </w:pPr>
+      <w:r>
+        <w:rPr>
+          <w:rFonts w:cstheme="minorHAnsi"/>
+          <w:b/>
+          <w:bCs/>
+          <w:color w:val="4F81BD" w:themeColor="accent1"/>
+          <w:sz w:val="32"/>
+          <w:szCs w:val="32"/>
+          <w:lang w:val="en-US"/>
+        </w:rPr>
+        <w:lastRenderedPageBreak/>
+        <w:t>Search</w:t>
+      </w:r>
+    </w:p>
+    <w:p>
+      <w:pPr>
+        <w:pStyle w:val="ListParagraph"/>
+        <w:rPr>
+          <w:rFonts w:cstheme="minorHAnsi"/>
+          <w:b/>
+          <w:bCs/>
+          <w:color w:val="4F81BD" w:themeColor="accent1"/>
+          <w:sz w:val="32"/>
+          <w:szCs w:val="32"/>
+          <w:lang w:val="en-US"/>
+        </w:rPr>
+      </w:pPr>
+      <w:r>
+        <w:rPr>
+          <w:rFonts w:cstheme="minorHAnsi"/>
+          <w:b/>
+          <w:bCs/>
+          <w:noProof/>
+          <w:color w:val="4F81BD" w:themeColor="accent1"/>
+          <w:sz w:val="32"/>
+          <w:szCs w:val="32"/>
+        </w:rPr>
+        <w:drawing>
+          <wp:inline distT="0" distB="0" distL="0" distR="0" wp14:anchorId="06A3A490" wp14:editId="4676A9A3">
+            <wp:extent cx="5943600" cy="3928745"/>
+            <wp:effectExtent l="0" t="0" r="0" b="0"/>
+            <wp:docPr id="10" name="Picture 10"/>
+            <wp:cNvGraphicFramePr>
+              <a:graphicFrameLocks xmlns:a="http://schemas.openxmlformats.org/drawingml/2006/main" noChangeAspect="1"/>
+            </wp:cNvGraphicFramePr>
+            <a:graphic xmlns:a="http://schemas.openxmlformats.org/drawingml/2006/main">
+              <a:graphicData uri="http://schemas.openxmlformats.org/drawingml/2006/picture">
+                <pic:pic xmlns:pic="http://schemas.openxmlformats.org/drawingml/2006/picture">
+                  <pic:nvPicPr>
+                    <pic:cNvPr id="0" name="Picture 10"/>
+                    <pic:cNvPicPr>
+                      <a:picLocks noChangeAspect="1" noChangeArrowheads="1"/>
+                    </pic:cNvPicPr>
+                  </pic:nvPicPr>
+                  <pic:blipFill>
+                    <a:blip r:embed="rId9" cstate="print">
+                      <a:extLst>
+                        <a:ext uri="{28A0092B-C50C-407E-A947-70E740481C1C}">
+                          <a14:useLocalDpi xmlns:a14="http://schemas.microsoft.com/office/drawing/2010/main" val="0"/>
+                        </a:ext>
+                      </a:extLst>
+                    </a:blip>
+                    <a:srcRect/>
+                    <a:stretch>
+                      <a:fillRect/>
+                    </a:stretch>
+                  </pic:blipFill>
+                  <pic:spPr bwMode="auto">
+                    <a:xfrm>
+                      <a:off x="0" y="0"/>
+                      <a:ext cx="5943600" cy="3928745"/>
+                    </a:xfrm>
+                    <a:prstGeom prst="rect">
+                      <a:avLst/>
+                    </a:prstGeom>
+                    <a:noFill/>
+                    <a:ln>
+                      <a:noFill/>
+                    </a:ln>
+                  </pic:spPr>
+                </pic:pic>
+              </a:graphicData>
+            </a:graphic>
+          </wp:inline>
+        </w:drawing>
+      </w:r>
+    </w:p>
+    <w:p>
+      <w:pPr>
+        <w:pStyle w:val="ListParagraph"/>
+        <w:rPr>
+          <w:rFonts w:cstheme="minorHAnsi"/>
+          <w:b/>
+          <w:bCs/>
+          <w:color w:val="4F81BD" w:themeColor="accent1"/>
+          <w:sz w:val="32"/>
+          <w:szCs w:val="32"/>
+          <w:lang w:val="en-US"/>
+        </w:rPr>
+      </w:pPr>
+    </w:p>
+    <w:p>
+      <w:pPr>
+        <w:pStyle w:val="ListParagraph"/>
+        <w:rPr>
+          <w:rFonts w:cstheme="minorHAnsi"/>
+          <w:b/>
+          <w:bCs/>
+          <w:color w:val="4F81BD" w:themeColor="accent1"/>
+          <w:sz w:val="32"/>
+          <w:szCs w:val="32"/>
+          <w:lang w:val="en-US"/>
+        </w:rPr>
+      </w:pPr>
+    </w:p>
+    <w:p>
+      <w:pPr>
+        <w:pStyle w:val="ListParagraph"/>
+        <w:rPr>
+          <w:rFonts w:cstheme="minorHAnsi"/>
+          <w:b/>
+          <w:bCs/>
+          <w:color w:val="4F81BD" w:themeColor="accent1"/>
+          <w:sz w:val="32"/>
+          <w:szCs w:val="32"/>
+          <w:lang w:val="en-US"/>
+        </w:rPr>
+      </w:pPr>
+    </w:p>
+    <w:p>
+      <w:pPr>
+        <w:pStyle w:val="ListParagraph"/>
+        <w:rPr>
+          <w:rFonts w:cstheme="minorHAnsi"/>
+          <w:b/>
+          <w:bCs/>
+          <w:color w:val="4F81BD" w:themeColor="accent1"/>
+          <w:sz w:val="32"/>
+          <w:szCs w:val="32"/>
+          <w:lang w:val="en-US"/>
+        </w:rPr>
+      </w:pPr>
+    </w:p>
+    <w:p>
+      <w:pPr>
+        <w:pStyle w:val="ListParagraph"/>
+        <w:rPr>
+          <w:rFonts w:cstheme="minorHAnsi"/>
+          <w:b/>
+          <w:bCs/>
+          <w:color w:val="4F81BD" w:themeColor="accent1"/>
+          <w:sz w:val="32"/>
+          <w:szCs w:val="32"/>
+          <w:lang w:val="en-US"/>
+        </w:rPr>
+      </w:pPr>
+    </w:p>
+    <w:p>
+      <w:pPr>
+        <w:pStyle w:val="ListParagraph"/>
+        <w:rPr>
+          <w:rFonts w:cstheme="minorHAnsi"/>
+          <w:b/>
+          <w:bCs/>
+          <w:color w:val="4F81BD" w:themeColor="accent1"/>
+          <w:sz w:val="32"/>
+          <w:szCs w:val="32"/>
+          <w:lang w:val="en-US"/>
+        </w:rPr>
+      </w:pPr>
+    </w:p>
+    <w:p>
+      <w:pPr>
+        <w:pStyle w:val="ListParagraph"/>
+        <w:rPr>
+          <w:rFonts w:cstheme="minorHAnsi"/>
+          <w:b/>
+          <w:bCs/>
+          <w:color w:val="4F81BD" w:themeColor="accent1"/>
+          <w:sz w:val="32"/>
+          <w:szCs w:val="32"/>
+          <w:lang w:val="en-US"/>
+        </w:rPr>
+      </w:pPr>
+    </w:p>
+    <w:p>
+      <w:pPr>
+        <w:pStyle w:val="ListParagraph"/>
+        <w:rPr>
+          <w:rFonts w:cstheme="minorHAnsi"/>
+          <w:b/>
+          <w:bCs/>
+          <w:color w:val="4F81BD" w:themeColor="accent1"/>
+          <w:sz w:val="32"/>
+          <w:szCs w:val="32"/>
+          <w:lang w:val="en-US"/>
+        </w:rPr>
+      </w:pPr>
+    </w:p>
+    <w:p>
+      <w:pPr>
+        <w:pStyle w:val="ListParagraph"/>
+        <w:rPr>
+          <w:rFonts w:cstheme="minorHAnsi"/>
+          <w:b/>
+          <w:bCs/>
+          <w:color w:val="4F81BD" w:themeColor="accent1"/>
+          <w:sz w:val="32"/>
+          <w:szCs w:val="32"/>
+          <w:lang w:val="en-US"/>
+        </w:rPr>
+      </w:pPr>
+    </w:p>
+    <w:p>
+      <w:pPr>
+        <w:pStyle w:val="ListParagraph"/>
+        <w:rPr>
+          <w:rFonts w:cstheme="minorHAnsi"/>
+          <w:b/>
+          <w:bCs/>
+          <w:color w:val="4F81BD" w:themeColor="accent1"/>
+          <w:sz w:val="32"/>
+          <w:szCs w:val="32"/>
+          <w:lang w:val="en-US"/>
+        </w:rPr>
+      </w:pPr>
+    </w:p>
+    <w:p>
+      <w:pPr>
+        <w:pStyle w:val="ListParagraph"/>
+        <w:rPr>
+          <w:rFonts w:cstheme="minorHAnsi"/>
+          <w:b/>
+          <w:bCs/>
+          <w:color w:val="4F81BD" w:themeColor="accent1"/>
+          <w:sz w:val="32"/>
+          <w:szCs w:val="32"/>
+          <w:lang w:val="en-US"/>
+        </w:rPr>
+      </w:pPr>
+    </w:p>
+    <w:p>
+      <w:pPr>
+        <w:pStyle w:val="ListParagraph"/>
+        <w:rPr>
+          <w:rFonts w:cstheme="minorHAnsi"/>
+          <w:b/>
+          <w:bCs/>
+          <w:color w:val="4F81BD" w:themeColor="accent1"/>
+          <w:sz w:val="32"/>
+          <w:szCs w:val="32"/>
+          <w:lang w:val="en-US"/>
+        </w:rPr>
+      </w:pPr>
+    </w:p>
+    <w:p>
+      <w:pPr>
+        <w:pStyle w:val="ListParagraph"/>
+        <w:rPr>
+          <w:rFonts w:cstheme="minorHAnsi"/>
+          <w:b/>
+          <w:bCs/>
+          <w:color w:val="4F81BD" w:themeColor="accent1"/>
+          <w:sz w:val="32"/>
+          <w:szCs w:val="32"/>
+          <w:lang w:val="en-US"/>
+        </w:rPr>
+      </w:pPr>
+    </w:p>
+    <w:p>
+      <w:pPr>
+        <w:pStyle w:val="ListParagraph"/>
+        <w:rPr>
+          <w:rFonts w:cstheme="minorHAnsi"/>
+          <w:b/>
+          <w:bCs/>
+          <w:color w:val="4F81BD" w:themeColor="accent1"/>
+          <w:sz w:val="32"/>
+          <w:szCs w:val="32"/>
+          <w:lang w:val="en-US"/>
+        </w:rPr>
+      </w:pPr>
+    </w:p>
+    <w:p>
+      <w:pPr>
+        <w:pStyle w:val="ListParagraph"/>
+        <w:numPr>
+          <w:ilvl w:val="0"/>
+          <w:numId w:val="1"/>
+        </w:numPr>
+        <w:rPr>
+          <w:rFonts w:cstheme="minorHAnsi"/>
+          <w:b/>
+          <w:bCs/>
+          <w:color w:val="4F81BD" w:themeColor="accent1"/>
+          <w:sz w:val="32"/>
+          <w:szCs w:val="32"/>
+          <w:lang w:val="en-US"/>
+        </w:rPr>
+      </w:pPr>
+      <w:r>
+        <w:rPr>
+          <w:rFonts w:cstheme="minorHAnsi"/>
+          <w:b/>
+          <w:bCs/>
+          <w:color w:val="4F81BD" w:themeColor="accent1"/>
+          <w:sz w:val="32"/>
+          <w:szCs w:val="32"/>
+          <w:lang w:val="en-US"/>
+        </w:rPr>
+        <w:lastRenderedPageBreak/>
+        <w:t>Select Tags</w:t>
+      </w:r>
+    </w:p>
+    <w:p>
+      <w:pPr>
+        <w:pStyle w:val="ListParagraph"/>
+        <w:rPr>
+          <w:rFonts w:cstheme="minorHAnsi"/>
+          <w:b/>
+          <w:bCs/>
+          <w:color w:val="4F81BD" w:themeColor="accent1"/>
+          <w:sz w:val="32"/>
+          <w:szCs w:val="32"/>
+          <w:lang w:val="en-US"/>
+        </w:rPr>
+      </w:pPr>
+      <w:r>
+        <w:rPr>
+          <w:rFonts w:cstheme="minorHAnsi"/>
+          <w:b/>
+          <w:bCs/>
+          <w:noProof/>
+          <w:color w:val="4F81BD" w:themeColor="accent1"/>
+          <w:sz w:val="32"/>
+          <w:szCs w:val="32"/>
+        </w:rPr>
+        <w:drawing>
+          <wp:inline distT="0" distB="0" distL="0" distR="0" wp14:anchorId="2E194B40" wp14:editId="37066E89">
+            <wp:extent cx="5943600" cy="5951855"/>
+            <wp:effectExtent l="0" t="0" r="0" b="0"/>
+            <wp:docPr id="13" name="Picture 13"/>
+            <wp:cNvGraphicFramePr>
+              <a:graphicFrameLocks xmlns:a="http://schemas.openxmlformats.org/drawingml/2006/main" noChangeAspect="1"/>
+            </wp:cNvGraphicFramePr>
+            <a:graphic xmlns:a="http://schemas.openxmlformats.org/drawingml/2006/main">
+              <a:graphicData uri="http://schemas.openxmlformats.org/drawingml/2006/picture">
+                <pic:pic xmlns:pic="http://schemas.openxmlformats.org/drawingml/2006/picture">
+                  <pic:nvPicPr>
+                    <pic:cNvPr id="0" name="Picture 12"/>
+                    <pic:cNvPicPr>
+                      <a:picLocks noChangeAspect="1" noChangeArrowheads="1"/>
+                    </pic:cNvPicPr>
+                  </pic:nvPicPr>
+                  <pic:blipFill>
+                    <a:blip r:embed="rId10" cstate="print">
+                      <a:extLst>
+                        <a:ext uri="{28A0092B-C50C-407E-A947-70E740481C1C}">
+                          <a14:useLocalDpi xmlns:a14="http://schemas.microsoft.com/office/drawing/2010/main" val="0"/>
+                        </a:ext>
+                      </a:extLst>
+                    </a:blip>
+                    <a:srcRect/>
+                    <a:stretch>
+                      <a:fillRect/>
+                    </a:stretch>
+                  </pic:blipFill>
+                  <pic:spPr bwMode="auto">
+                    <a:xfrm>
+                      <a:off x="0" y="0"/>
+                      <a:ext cx="5943600" cy="5951855"/>
+                    </a:xfrm>
+                    <a:prstGeom prst="rect">
+                      <a:avLst/>
+                    </a:prstGeom>
+                    <a:noFill/>
+                    <a:ln>
+                      <a:noFill/>
+                    </a:ln>
+                  </pic:spPr>
+                </pic:pic>
+              </a:graphicData>
+            </a:graphic>
+          </wp:inline>
+        </w:drawing>
+      </w:r>
+    </w:p>
+    <w:p>
+      <w:pPr>
+        <w:pStyle w:val="ListParagraph"/>
+        <w:rPr>
+          <w:rFonts w:cstheme="minorHAnsi"/>
+          <w:b/>
+          <w:bCs/>
+          <w:color w:val="4F81BD" w:themeColor="accent1"/>
+          <w:sz w:val="32"/>
+          <w:szCs w:val="32"/>
+          <w:lang w:val="en-US"/>
+        </w:rPr>
+      </w:pPr>
+    </w:p>
+    <w:p>
+      <w:pPr>
+        <w:pStyle w:val="ListParagraph"/>
+        <w:rPr>
+          <w:rFonts w:cstheme="minorHAnsi"/>
+          <w:b/>
+          <w:bCs/>
+          <w:color w:val="4F81BD" w:themeColor="accent1"/>
+          <w:sz w:val="32"/>
+          <w:szCs w:val="32"/>
+          <w:lang w:val="en-US"/>
+        </w:rPr>
+      </w:pPr>
+    </w:p>
+    <w:p>
+      <w:pPr>
+        <w:pStyle w:val="ListParagraph"/>
+        <w:rPr>
+          <w:rFonts w:cstheme="minorHAnsi"/>
+          <w:b/>
+          <w:bCs/>
+          <w:color w:val="4F81BD" w:themeColor="accent1"/>
+          <w:sz w:val="32"/>
+          <w:szCs w:val="32"/>
+          <w:lang w:val="en-US"/>
+        </w:rPr>
+      </w:pPr>
+    </w:p>
+    <w:p>
+      <w:pPr>
+        <w:pStyle w:val="ListParagraph"/>
+        <w:rPr>
+          <w:rFonts w:cstheme="minorHAnsi"/>
+          <w:b/>
+          <w:bCs/>
+          <w:color w:val="4F81BD" w:themeColor="accent1"/>
+          <w:sz w:val="32"/>
+          <w:szCs w:val="32"/>
+          <w:lang w:val="en-US"/>
+        </w:rPr>
+      </w:pPr>
+    </w:p>
+    <w:p>
+      <w:pPr>
+        <w:pStyle w:val="ListParagraph"/>
+        <w:rPr>
+          <w:rFonts w:cstheme="minorHAnsi"/>
+          <w:b/>
+          <w:bCs/>
+          <w:color w:val="4F81BD" w:themeColor="accent1"/>
+          <w:sz w:val="32"/>
+          <w:szCs w:val="32"/>
+          <w:lang w:val="en-US"/>
+        </w:rPr>
+      </w:pPr>
+    </w:p>
+    <w:p>
+      <w:pPr>
+        <w:pStyle w:val="ListParagraph"/>
+        <w:rPr>
+          <w:rFonts w:cstheme="minorHAnsi"/>
+          <w:b/>
+          <w:bCs/>
+          <w:color w:val="4F81BD" w:themeColor="accent1"/>
+          <w:sz w:val="32"/>
+          <w:szCs w:val="32"/>
+          <w:lang w:val="en-US"/>
+        </w:rPr>
+      </w:pPr>
+    </w:p>
+    <w:p>
+      <w:pPr>
+        <w:pStyle w:val="ListParagraph"/>
+        <w:rPr>
+          <w:rFonts w:cstheme="minorHAnsi"/>
+          <w:b/>
+          <w:bCs/>
+          <w:color w:val="4F81BD" w:themeColor="accent1"/>
+          <w:sz w:val="32"/>
+          <w:szCs w:val="32"/>
+          <w:lang w:val="en-US"/>
+        </w:rPr>
+      </w:pPr>
+    </w:p>
+    <w:p>
+      <w:pPr>
+        <w:pStyle w:val="ListParagraph"/>
+        <w:numPr>
+          <w:ilvl w:val="0"/>
+          <w:numId w:val="1"/>
+        </w:numPr>
+        <w:rPr>
+          <w:rFonts w:cstheme="minorHAnsi"/>
+          <w:b/>
+          <w:bCs/>
+          <w:color w:val="4F81BD" w:themeColor="accent1"/>
+          <w:sz w:val="32"/>
+          <w:szCs w:val="32"/>
+          <w:lang w:val="en-US"/>
+        </w:rPr>
+      </w:pPr>
+      <w:r>
+        <w:rPr>
+          <w:rFonts w:cstheme="minorHAnsi"/>
+          <w:b/>
+          <w:bCs/>
+          <w:color w:val="4F81BD" w:themeColor="accent1"/>
+          <w:sz w:val="32"/>
+          <w:szCs w:val="32"/>
+          <w:lang w:val="en-US"/>
+        </w:rPr>
+        <w:lastRenderedPageBreak/>
+        <w:t>Rate</w:t>
+      </w:r>
+    </w:p>
+    <w:p>
+      <w:pPr>
+        <w:pStyle w:val="ListParagraph"/>
+        <w:rPr>
+          <w:rFonts w:cstheme="minorHAnsi"/>
+          <w:b/>
+          <w:bCs/>
+          <w:color w:val="4F81BD" w:themeColor="accent1"/>
+          <w:sz w:val="32"/>
+          <w:szCs w:val="32"/>
+          <w:lang w:val="en-US"/>
+        </w:rPr>
+      </w:pPr>
+      <w:r>
+        <w:rPr>
+          <w:rFonts w:cstheme="minorHAnsi"/>
+          <w:b/>
+          <w:bCs/>
+          <w:noProof/>
+          <w:color w:val="4F81BD" w:themeColor="accent1"/>
+          <w:sz w:val="32"/>
+          <w:szCs w:val="32"/>
+        </w:rPr>
+        <w:drawing>
+          <wp:inline distT="0" distB="0" distL="0" distR="0" wp14:anchorId="029E1D1E" wp14:editId="6224AC9A">
+            <wp:extent cx="5943600" cy="4006850"/>
+            <wp:effectExtent l="0" t="0" r="0" b="0"/>
+            <wp:docPr id="16" name="Picture 16"/>
+            <wp:cNvGraphicFramePr>
+              <a:graphicFrameLocks xmlns:a="http://schemas.openxmlformats.org/drawingml/2006/main" noChangeAspect="1"/>
+            </wp:cNvGraphicFramePr>
+            <a:graphic xmlns:a="http://schemas.openxmlformats.org/drawingml/2006/main">
+              <a:graphicData uri="http://schemas.openxmlformats.org/drawingml/2006/picture">
+                <pic:pic xmlns:pic="http://schemas.openxmlformats.org/drawingml/2006/picture">
+                  <pic:nvPicPr>
+                    <pic:cNvPr id="0" name="Picture 14"/>
+                    <pic:cNvPicPr>
+                      <a:picLocks noChangeAspect="1" noChangeArrowheads="1"/>
+                    </pic:cNvPicPr>
+                  </pic:nvPicPr>
+                  <pic:blipFill>
+                    <a:blip r:embed="rId11" cstate="print">
+                      <a:extLst>
+                        <a:ext uri="{28A0092B-C50C-407E-A947-70E740481C1C}">
+                          <a14:useLocalDpi xmlns:a14="http://schemas.microsoft.com/office/drawing/2010/main" val="0"/>
+                        </a:ext>
+                      </a:extLst>
+                    </a:blip>
+                    <a:srcRect/>
+                    <a:stretch>
+                      <a:fillRect/>
+                    </a:stretch>
+                  </pic:blipFill>
+                  <pic:spPr bwMode="auto">
+                    <a:xfrm>
+                      <a:off x="0" y="0"/>
+                      <a:ext cx="5943600" cy="4006850"/>
+                    </a:xfrm>
+                    <a:prstGeom prst="rect">
+                      <a:avLst/>
+                    </a:prstGeom>
+                    <a:noFill/>
+                    <a:ln>
+                      <a:noFill/>
+                    </a:ln>
+                  </pic:spPr>
+                </pic:pic>
+              </a:graphicData>
+            </a:graphic>
+          </wp:inline>
+        </w:drawing>
+      </w:r>
+    </w:p>
+    <w:p>
+      <w:pPr>
+        <w:pStyle w:val="ListParagraph"/>
+        <w:numPr>
+          <w:ilvl w:val="0"/>
+          <w:numId w:val="1"/>
+        </w:numPr>
+        <w:rPr>
+          <w:rFonts w:cstheme="minorHAnsi"/>
+          <w:b/>
+          <w:bCs/>
+          <w:color w:val="4F81BD" w:themeColor="accent1"/>
+          <w:sz w:val="32"/>
+          <w:szCs w:val="32"/>
+          <w:lang w:val="en-US"/>
+        </w:rPr>
+      </w:pPr>
+      <w:r>
+        <w:rPr>
+          <w:rFonts w:cstheme="minorHAnsi"/>
+          <w:b/>
+          <w:bCs/>
+          <w:color w:val="4F81BD" w:themeColor="accent1"/>
+          <w:sz w:val="32"/>
+          <w:szCs w:val="32"/>
+          <w:lang w:val="en-US"/>
+        </w:rPr>
+        <w:t>Add to List</w:t>
+      </w:r>
+    </w:p>
+    <w:p>
+      <w:pPr>
+        <w:pStyle w:val="ListParagraph"/>
+        <w:rPr>
+          <w:rFonts w:cstheme="minorHAnsi"/>
+          <w:b/>
+          <w:bCs/>
+          <w:color w:val="4F81BD" w:themeColor="accent1"/>
+          <w:sz w:val="32"/>
+          <w:szCs w:val="32"/>
+          <w:lang w:val="en-US"/>
+        </w:rPr>
+      </w:pPr>
+      <w:r>
+        <w:rPr>
+          <w:rFonts w:cstheme="minorHAnsi"/>
+          <w:b/>
+          <w:bCs/>
+          <w:noProof/>
+          <w:color w:val="4F81BD" w:themeColor="accent1"/>
+          <w:sz w:val="32"/>
+          <w:szCs w:val="32"/>
+        </w:rPr>
+        <w:drawing>
+          <wp:inline distT="0" distB="0" distL="0" distR="0" wp14:anchorId="52A1CBE7" wp14:editId="7DB7C35A">
+            <wp:extent cx="4905375" cy="3626099"/>
+            <wp:effectExtent l="0" t="0" r="0" b="0"/>
+            <wp:docPr id="17" name="Picture 17"/>
+            <wp:cNvGraphicFramePr>
+              <a:graphicFrameLocks xmlns:a="http://schemas.openxmlformats.org/drawingml/2006/main" noChangeAspect="1"/>
+            </wp:cNvGraphicFramePr>
+            <a:graphic xmlns:a="http://schemas.openxmlformats.org/drawingml/2006/main">
+              <a:graphicData uri="http://schemas.openxmlformats.org/drawingml/2006/picture">
+                <pic:pic xmlns:pic="http://schemas.openxmlformats.org/drawingml/2006/picture">
+                  <pic:nvPicPr>
+                    <pic:cNvPr id="0" name="Picture 16"/>
+                    <pic:cNvPicPr>
+                      <a:picLocks noChangeAspect="1" noChangeArrowheads="1"/>
+                    </pic:cNvPicPr>
+                  </pic:nvPicPr>
+                  <pic:blipFill>
+                    <a:blip r:embed="rId12" cstate="print">
+                      <a:extLst>
+                        <a:ext uri="{28A0092B-C50C-407E-A947-70E740481C1C}">
+                          <a14:useLocalDpi xmlns:a14="http://schemas.microsoft.com/office/drawing/2010/main" val="0"/>
+                        </a:ext>
+                      </a:extLst>
+                    </a:blip>
+                    <a:srcRect/>
+                    <a:stretch>
+                      <a:fillRect/>
+                    </a:stretch>
+                  </pic:blipFill>
+                  <pic:spPr bwMode="auto">
+                    <a:xfrm>
+                      <a:off x="0" y="0"/>
+                      <a:ext cx="4906276" cy="3626765"/>
+                    </a:xfrm>
+                    <a:prstGeom prst="rect">
+                      <a:avLst/>
+                    </a:prstGeom>
+                    <a:noFill/>
+                    <a:ln>
+                      <a:noFill/>
+                    </a:ln>
+                  </pic:spPr>
+                </pic:pic>
+              </a:graphicData>
+            </a:graphic>
+          </wp:inline>
+        </w:drawing>
+      </w:r>
+    </w:p>
+    <w:p>
+      <w:pPr>
+        <w:pStyle w:val="ListParagraph"/>
+        <w:numPr>
+          <w:ilvl w:val="0"/>
+          <w:numId w:val="1"/>
+        </w:numPr>
+        <w:rPr>
+          <w:rFonts w:cstheme="minorHAnsi"/>
+          <w:b/>
+          <w:bCs/>
+          <w:color w:val="4F81BD" w:themeColor="accent1"/>
+          <w:sz w:val="32"/>
+          <w:szCs w:val="32"/>
+          <w:lang w:val="en-US"/>
+        </w:rPr>
+      </w:pPr>
+      <w:r>
+        <w:rPr>
+          <w:rFonts w:cstheme="minorHAnsi"/>
+          <w:b/>
+          <w:bCs/>
+          <w:color w:val="4F81BD" w:themeColor="accent1"/>
+          <w:sz w:val="32"/>
+          <w:szCs w:val="32"/>
+          <w:lang w:val="en-US"/>
+        </w:rPr>
+        <w:lastRenderedPageBreak/>
+        <w:t>Comme</w:t>
+      </w:r>
+      <w:r>
+        <w:rPr>
+          <w:rFonts w:cstheme="minorHAnsi"/>
+          <w:b/>
+          <w:bCs/>
+          <w:color w:val="4F81BD" w:themeColor="accent1"/>
+          <w:sz w:val="32"/>
+          <w:szCs w:val="32"/>
+          <w:lang w:val="en-US"/>
+        </w:rPr>
+        <w:t>n</w:t>
+      </w:r>
+      <w:r>
+        <w:rPr>
+          <w:rFonts w:cstheme="minorHAnsi"/>
+          <w:b/>
+          <w:bCs/>
+          <w:color w:val="4F81BD" w:themeColor="accent1"/>
+          <w:sz w:val="32"/>
+          <w:szCs w:val="32"/>
+          <w:lang w:val="en-US"/>
+        </w:rPr>
+        <w:t>t</w:t>
+      </w:r>
+    </w:p>
+    <w:p>
+      <w:pPr>
+        <w:pStyle w:val="ListParagraph"/>
+        <w:rPr>
+          <w:rFonts w:cstheme="minorHAnsi"/>
+          <w:b/>
+          <w:bCs/>
+          <w:color w:val="4F81BD" w:themeColor="accent1"/>
+          <w:sz w:val="32"/>
+          <w:szCs w:val="32"/>
+          <w:lang w:val="en-US"/>
+        </w:rPr>
+      </w:pPr>
+      <w:r>
+        <w:rPr>
+          <w:rFonts w:cstheme="minorHAnsi"/>
+          <w:b/>
+          <w:bCs/>
+          <w:noProof/>
+          <w:color w:val="4F81BD" w:themeColor="accent1"/>
+          <w:sz w:val="32"/>
+          <w:szCs w:val="32"/>
+        </w:rPr>
+        <w:drawing>
+          <wp:inline distT="0" distB="0" distL="0" distR="0" wp14:anchorId="3E07F3E8" wp14:editId="0E80DA55">
+            <wp:extent cx="5943600" cy="3919220"/>
+            <wp:effectExtent l="0" t="0" r="0" b="0"/>
+            <wp:docPr id="18" name="Picture 18"/>
+            <wp:cNvGraphicFramePr>
+              <a:graphicFrameLocks xmlns:a="http://schemas.openxmlformats.org/drawingml/2006/main" noChangeAspect="1"/>
+            </wp:cNvGraphicFramePr>
+            <a:graphic xmlns:a="http://schemas.openxmlformats.org/drawingml/2006/main">
+              <a:graphicData uri="http://schemas.openxmlformats.org/drawingml/2006/picture">
+                <pic:pic xmlns:pic="http://schemas.openxmlformats.org/drawingml/2006/picture">
+                  <pic:nvPicPr>
+                    <pic:cNvPr id="0" name="Picture 18"/>
+                    <pic:cNvPicPr>
+                      <a:picLocks noChangeAspect="1" noChangeArrowheads="1"/>
+                    </pic:cNvPicPr>
+                  </pic:nvPicPr>
+                  <pic:blipFill>
+                    <a:blip r:embed="rId13" cstate="print">
+                      <a:extLst>
+                        <a:ext uri="{28A0092B-C50C-407E-A947-70E740481C1C}">
+                          <a14:useLocalDpi xmlns:a14="http://schemas.microsoft.com/office/drawing/2010/main" val="0"/>
+                        </a:ext>
+                      </a:extLst>
+                    </a:blip>
+                    <a:srcRect/>
+                    <a:stretch>
+                      <a:fillRect/>
+                    </a:stretch>
+                  </pic:blipFill>
+                  <pic:spPr bwMode="auto">
+                    <a:xfrm>
+                      <a:off x="0" y="0"/>
+                      <a:ext cx="5943600" cy="3919220"/>
+                    </a:xfrm>
+                    <a:prstGeom prst="rect">
+                      <a:avLst/>
+                    </a:prstGeom>
+                    <a:noFill/>
+                    <a:ln>
+                      <a:noFill/>
+                    </a:ln>
+                  </pic:spPr>
+                </pic:pic>
+              </a:graphicData>
+            </a:graphic>
+          </wp:inline>
+        </w:drawing>
+      </w:r>
+    </w:p>
+    <w:p>
+      <w:pPr>
+        <w:pStyle w:val="ListParagraph"/>
+        <w:numPr>
+          <w:ilvl w:val="0"/>
+          <w:numId w:val="1"/>
+        </w:numPr>
+        <w:rPr>
+          <w:rFonts w:cstheme="minorHAnsi"/>
+          <w:b/>
+          <w:bCs/>
+          <w:color w:val="4F81BD" w:themeColor="accent1"/>
+          <w:sz w:val="32"/>
+          <w:szCs w:val="32"/>
+          <w:lang w:val="en-US"/>
+        </w:rPr>
+      </w:pPr>
+      <w:r>
+        <w:rPr>
+          <w:rFonts w:cstheme="minorHAnsi"/>
+          <w:b/>
+          <w:bCs/>
+          <w:color w:val="4F81BD" w:themeColor="accent1"/>
+          <w:sz w:val="32"/>
+          <w:szCs w:val="32"/>
+          <w:lang w:val="en-US"/>
+        </w:rPr>
+        <w:t>Browse Cookbook</w:t>
+      </w:r>
+    </w:p>
+    <w:p>
+      <w:pPr>
+        <w:pStyle w:val="ListParagraph"/>
+        <w:rPr>
+          <w:rFonts w:cstheme="minorHAnsi"/>
+          <w:b/>
+          <w:bCs/>
+          <w:color w:val="4F81BD" w:themeColor="accent1"/>
+          <w:sz w:val="32"/>
+          <w:szCs w:val="32"/>
+          <w:lang w:val="en-US"/>
+        </w:rPr>
+      </w:pPr>
+      <w:r>
+        <w:rPr>
+          <w:rFonts w:cstheme="minorHAnsi"/>
+          <w:b/>
+          <w:bCs/>
+          <w:noProof/>
+          <w:color w:val="4F81BD" w:themeColor="accent1"/>
+          <w:sz w:val="32"/>
+          <w:szCs w:val="32"/>
+        </w:rPr>
+        <w:drawing>
+          <wp:inline distT="0" distB="0" distL="0" distR="0" wp14:anchorId="634CF39C" wp14:editId="362AD426">
+            <wp:extent cx="5943600" cy="3448685"/>
+            <wp:effectExtent l="0" t="0" r="0" b="0"/>
+            <wp:docPr id="19" name="Picture 19"/>
+            <wp:cNvGraphicFramePr>
+              <a:graphicFrameLocks xmlns:a="http://schemas.openxmlformats.org/drawingml/2006/main" noChangeAspect="1"/>
+            </wp:cNvGraphicFramePr>
+            <a:graphic xmlns:a="http://schemas.openxmlformats.org/drawingml/2006/main">
+              <a:graphicData uri="http://schemas.openxmlformats.org/drawingml/2006/picture">
+                <pic:pic xmlns:pic="http://schemas.openxmlformats.org/drawingml/2006/picture">
+                  <pic:nvPicPr>
+                    <pic:cNvPr id="0" name="Picture 20"/>
+                    <pic:cNvPicPr>
+                      <a:picLocks noChangeAspect="1" noChangeArrowheads="1"/>
+                    </pic:cNvPicPr>
+                  </pic:nvPicPr>
+                  <pic:blipFill>
+                    <a:blip r:embed="rId14" cstate="print">
+                      <a:extLst>
+                        <a:ext uri="{28A0092B-C50C-407E-A947-70E740481C1C}">
+                          <a14:useLocalDpi xmlns:a14="http://schemas.microsoft.com/office/drawing/2010/main" val="0"/>
+                        </a:ext>
+                      </a:extLst>
+                    </a:blip>
+                    <a:srcRect/>
+                    <a:stretch>
+                      <a:fillRect/>
+                    </a:stretch>
+                  </pic:blipFill>
+                  <pic:spPr bwMode="auto">
+                    <a:xfrm>
+                      <a:off x="0" y="0"/>
+                      <a:ext cx="5943600" cy="3448685"/>
+                    </a:xfrm>
+                    <a:prstGeom prst="rect">
+                      <a:avLst/>
+                    </a:prstGeom>
+                    <a:noFill/>
+                    <a:ln>
+                      <a:noFill/>
+                    </a:ln>
+                  </pic:spPr>
+                </pic:pic>
+              </a:graphicData>
+            </a:graphic>
+          </wp:inline>
+        </w:drawing>
+      </w:r>
+    </w:p>
+    <w:p>
+      <w:pPr>
+        <w:pStyle w:val="ListParagraph"/>
+        <w:rPr>
+          <w:rFonts w:cstheme="minorHAnsi"/>
+          <w:b/>
+          <w:bCs/>
+          <w:color w:val="4F81BD" w:themeColor="accent1"/>
+          <w:sz w:val="32"/>
+          <w:szCs w:val="32"/>
+          <w:lang w:val="en-US"/>
+        </w:rPr>
+      </w:pPr>
+    </w:p>
+    <w:p>
+      <w:pPr>
+        <w:pStyle w:val="ListParagraph"/>
+        <w:numPr>
+          <w:ilvl w:val="0"/>
+          <w:numId w:val="1"/>
+        </w:numPr>
+        <w:rPr>
+          <w:rFonts w:cstheme="minorHAnsi"/>
+          <w:b/>
+          <w:bCs/>
+          <w:color w:val="4F81BD" w:themeColor="accent1"/>
+          <w:sz w:val="32"/>
+          <w:szCs w:val="32"/>
+          <w:lang w:val="en-US"/>
+        </w:rPr>
+      </w:pPr>
+      <w:r>
+        <w:rPr>
+          <w:rFonts w:cstheme="minorHAnsi"/>
+          <w:b/>
+          <w:bCs/>
+          <w:color w:val="4F81BD" w:themeColor="accent1"/>
+          <w:sz w:val="32"/>
+          <w:szCs w:val="32"/>
+          <w:lang w:val="en-US"/>
+        </w:rPr>
+        <w:lastRenderedPageBreak/>
+        <w:t>Ban User</w:t>
+      </w:r>
+    </w:p>
+    <w:p>
+      <w:pPr>
+        <w:pStyle w:val="ListParagraph"/>
+        <w:rPr>
+          <w:rFonts w:cstheme="minorHAnsi"/>
+          <w:b/>
+          <w:bCs/>
+          <w:color w:val="4F81BD" w:themeColor="accent1"/>
+          <w:sz w:val="32"/>
+          <w:szCs w:val="32"/>
+          <w:lang w:val="en-US"/>
+        </w:rPr>
+      </w:pPr>
+      <w:r>
+        <w:rPr>
+          <w:rFonts w:cstheme="minorHAnsi"/>
+          <w:b/>
+          <w:bCs/>
+          <w:noProof/>
+          <w:color w:val="4F81BD" w:themeColor="accent1"/>
+          <w:sz w:val="32"/>
+          <w:szCs w:val="32"/>
+        </w:rPr>
+        <w:drawing>
+          <wp:inline distT="0" distB="0" distL="0" distR="0" wp14:anchorId="0E926403" wp14:editId="27684F59">
+            <wp:extent cx="5943600" cy="3767455"/>
+            <wp:effectExtent l="0" t="0" r="0" b="0"/>
+            <wp:docPr id="20" name="Picture 20"/>
+            <wp:cNvGraphicFramePr>
+              <a:graphicFrameLocks xmlns:a="http://schemas.openxmlformats.org/drawingml/2006/main" noChangeAspect="1"/>
+            </wp:cNvGraphicFramePr>
+            <a:graphic xmlns:a="http://schemas.openxmlformats.org/drawingml/2006/main">
+              <a:graphicData uri="http://schemas.openxmlformats.org/drawingml/2006/picture">
+                <pic:pic xmlns:pic="http://schemas.openxmlformats.org/drawingml/2006/picture">
+                  <pic:nvPicPr>
+                    <pic:cNvPr id="0" name="Picture 22"/>
+                    <pic:cNvPicPr>
+                      <a:picLocks noChangeAspect="1" noChangeArrowheads="1"/>
+                    </pic:cNvPicPr>
+                  </pic:nvPicPr>
+                  <pic:blipFill>
+                    <a:blip r:embed="rId15" cstate="print">
+                      <a:extLst>
+                        <a:ext uri="{28A0092B-C50C-407E-A947-70E740481C1C}">
+                          <a14:useLocalDpi xmlns:a14="http://schemas.microsoft.com/office/drawing/2010/main" val="0"/>
+                        </a:ext>
+                      </a:extLst>
+                    </a:blip>
+                    <a:srcRect/>
+                    <a:stretch>
+                      <a:fillRect/>
+                    </a:stretch>
+                  </pic:blipFill>
+                  <pic:spPr bwMode="auto">
+                    <a:xfrm>
+                      <a:off x="0" y="0"/>
+                      <a:ext cx="5943600" cy="3767455"/>
+                    </a:xfrm>
+                    <a:prstGeom prst="rect">
+                      <a:avLst/>
+                    </a:prstGeom>
+                    <a:noFill/>
+                    <a:ln>
+                      <a:noFill/>
+                    </a:ln>
+                  </pic:spPr>
+                </pic:pic>
+              </a:graphicData>
+            </a:graphic>
+          </wp:inline>
+        </w:drawing>
+      </w:r>
+    </w:p>
+    <w:p>
+      <w:pPr>
+        <w:pStyle w:val="ListParagraph"/>
+        <w:rPr>
+          <w:rFonts w:cstheme="minorHAnsi"/>
+          <w:b/>
+          <w:bCs/>
+          <w:color w:val="4F81BD" w:themeColor="accent1"/>
+          <w:sz w:val="32"/>
+          <w:szCs w:val="32"/>
+          <w:lang w:val="en-US"/>
+        </w:rPr>
+      </w:pPr>
+    </w:p>
+    <w:p>
+      <w:pPr>
+        <w:pStyle w:val="ListParagraph"/>
+        <w:rPr>
+          <w:rFonts w:cstheme="minorHAnsi"/>
+          <w:b/>
+          <w:bCs/>
+          <w:color w:val="4F81BD" w:themeColor="accent1"/>
+          <w:sz w:val="32"/>
+          <w:szCs w:val="32"/>
+          <w:lang w:val="en-US"/>
+        </w:rPr>
+      </w:pPr>
+    </w:p>
+    <w:p>
+      <w:pPr>
+        <w:pStyle w:val="ListParagraph"/>
+        <w:rPr>
+          <w:rFonts w:cstheme="minorHAnsi"/>
+          <w:b/>
+          <w:bCs/>
+          <w:color w:val="4F81BD" w:themeColor="accent1"/>
+          <w:sz w:val="32"/>
+          <w:szCs w:val="32"/>
+          <w:lang w:val="en-US"/>
+        </w:rPr>
+      </w:pPr>
+    </w:p>
+    <w:p>
+      <w:pPr>
+        <w:pStyle w:val="ListParagraph"/>
+        <w:rPr>
+          <w:rFonts w:cstheme="minorHAnsi"/>
+          <w:b/>
+          <w:bCs/>
+          <w:color w:val="4F81BD" w:themeColor="accent1"/>
+          <w:sz w:val="32"/>
+          <w:szCs w:val="32"/>
+          <w:lang w:val="en-US"/>
+        </w:rPr>
+      </w:pPr>
+    </w:p>
+    <w:p>
+      <w:pPr>
+        <w:pStyle w:val="ListParagraph"/>
+        <w:rPr>
+          <w:rFonts w:cstheme="minorHAnsi"/>
+          <w:b/>
+          <w:bCs/>
+          <w:color w:val="4F81BD" w:themeColor="accent1"/>
+          <w:sz w:val="32"/>
+          <w:szCs w:val="32"/>
+          <w:lang w:val="en-US"/>
+        </w:rPr>
+      </w:pPr>
+    </w:p>
+    <w:p>
+      <w:pPr>
+        <w:pStyle w:val="ListParagraph"/>
+        <w:rPr>
+          <w:rFonts w:cstheme="minorHAnsi"/>
+          <w:b/>
+          <w:bCs/>
+          <w:color w:val="4F81BD" w:themeColor="accent1"/>
+          <w:sz w:val="32"/>
+          <w:szCs w:val="32"/>
+          <w:lang w:val="en-US"/>
+        </w:rPr>
+      </w:pPr>
+    </w:p>
+    <w:p>
+      <w:pPr>
+        <w:pStyle w:val="ListParagraph"/>
+        <w:rPr>
+          <w:rFonts w:cstheme="minorHAnsi"/>
+          <w:b/>
+          <w:bCs/>
+          <w:color w:val="4F81BD" w:themeColor="accent1"/>
+          <w:sz w:val="32"/>
+          <w:szCs w:val="32"/>
+          <w:lang w:val="en-US"/>
+        </w:rPr>
+      </w:pPr>
+    </w:p>
+    <w:p>
+      <w:pPr>
+        <w:pStyle w:val="ListParagraph"/>
+        <w:rPr>
+          <w:rFonts w:cstheme="minorHAnsi"/>
+          <w:b/>
+          <w:bCs/>
+          <w:color w:val="4F81BD" w:themeColor="accent1"/>
+          <w:sz w:val="32"/>
+          <w:szCs w:val="32"/>
+          <w:lang w:val="en-US"/>
+        </w:rPr>
+      </w:pPr>
+    </w:p>
+    <w:p>
+      <w:pPr>
+        <w:pStyle w:val="ListParagraph"/>
+        <w:rPr>
+          <w:rFonts w:cstheme="minorHAnsi"/>
+          <w:b/>
+          <w:bCs/>
+          <w:color w:val="4F81BD" w:themeColor="accent1"/>
+          <w:sz w:val="32"/>
+          <w:szCs w:val="32"/>
+          <w:lang w:val="en-US"/>
+        </w:rPr>
+      </w:pPr>
+    </w:p>
+    <w:p>
+      <w:pPr>
+        <w:pStyle w:val="ListParagraph"/>
+        <w:rPr>
+          <w:rFonts w:cstheme="minorHAnsi"/>
+          <w:b/>
+          <w:bCs/>
+          <w:color w:val="4F81BD" w:themeColor="accent1"/>
+          <w:sz w:val="32"/>
+          <w:szCs w:val="32"/>
+          <w:lang w:val="en-US"/>
+        </w:rPr>
+      </w:pPr>
+    </w:p>
+    <w:p>
+      <w:pPr>
+        <w:pStyle w:val="ListParagraph"/>
+        <w:rPr>
+          <w:rFonts w:cstheme="minorHAnsi"/>
+          <w:b/>
+          <w:bCs/>
+          <w:color w:val="4F81BD" w:themeColor="accent1"/>
+          <w:sz w:val="32"/>
+          <w:szCs w:val="32"/>
+          <w:lang w:val="en-US"/>
+        </w:rPr>
+      </w:pPr>
+    </w:p>
+    <w:p>
+      <w:pPr>
+        <w:pStyle w:val="ListParagraph"/>
+        <w:rPr>
+          <w:rFonts w:cstheme="minorHAnsi"/>
+          <w:b/>
+          <w:bCs/>
+          <w:color w:val="4F81BD" w:themeColor="accent1"/>
+          <w:sz w:val="32"/>
+          <w:szCs w:val="32"/>
+          <w:lang w:val="en-US"/>
+        </w:rPr>
+      </w:pPr>
+    </w:p>
+    <w:p>
+      <w:pPr>
+        <w:pStyle w:val="ListParagraph"/>
+        <w:rPr>
+          <w:rFonts w:cstheme="minorHAnsi"/>
+          <w:b/>
+          <w:bCs/>
+          <w:color w:val="4F81BD" w:themeColor="accent1"/>
+          <w:sz w:val="32"/>
+          <w:szCs w:val="32"/>
+          <w:lang w:val="en-US"/>
+        </w:rPr>
+      </w:pPr>
+    </w:p>
+    <w:p>
+      <w:pPr>
+        <w:pStyle w:val="ListParagraph"/>
+        <w:rPr>
+          <w:rFonts w:cstheme="minorHAnsi"/>
+          <w:b/>
+          <w:bCs/>
+          <w:color w:val="4F81BD" w:themeColor="accent1"/>
+          <w:sz w:val="32"/>
+          <w:szCs w:val="32"/>
+          <w:lang w:val="en-US"/>
+        </w:rPr>
+      </w:pPr>
+    </w:p>
+    <w:p>
+      <w:pPr>
+        <w:pStyle w:val="ListParagraph"/>
+        <w:rPr>
+          <w:rFonts w:cstheme="minorHAnsi"/>
+          <w:b/>
+          <w:bCs/>
+          <w:color w:val="4F81BD" w:themeColor="accent1"/>
+          <w:sz w:val="32"/>
+          <w:szCs w:val="32"/>
+          <w:lang w:val="en-US"/>
+        </w:rPr>
+      </w:pPr>
+    </w:p>
+    <w:p>
+      <w:pPr>
+        <w:pStyle w:val="ListParagraph"/>
+        <w:numPr>
+          <w:ilvl w:val="0"/>
+          <w:numId w:val="1"/>
+        </w:numPr>
+        <w:rPr>
+          <w:rFonts w:cstheme="minorHAnsi"/>
+          <w:b/>
+          <w:bCs/>
+          <w:color w:val="4F81BD" w:themeColor="accent1"/>
+          <w:sz w:val="32"/>
+          <w:szCs w:val="32"/>
+          <w:lang w:val="en-US"/>
+        </w:rPr>
+      </w:pPr>
+      <w:r>
+        <w:rPr>
+          <w:rFonts w:cstheme="minorHAnsi"/>
+          <w:b/>
+          <w:bCs/>
+          <w:color w:val="4F81BD" w:themeColor="accent1"/>
+          <w:sz w:val="32"/>
+          <w:szCs w:val="32"/>
+          <w:lang w:val="en-US"/>
+        </w:rPr>
+        <w:lastRenderedPageBreak/>
+        <w:t>Create Recipe</w:t>
+      </w:r>
+    </w:p>
+    <w:p>
+      <w:pPr>
+        <w:pStyle w:val="ListParagraph"/>
+        <w:rPr>
+          <w:rFonts w:cstheme="minorHAnsi"/>
+          <w:b/>
+          <w:bCs/>
+          <w:color w:val="4F81BD" w:themeColor="accent1"/>
+          <w:sz w:val="32"/>
+          <w:szCs w:val="32"/>
+          <w:lang w:val="en-US"/>
+        </w:rPr>
+      </w:pPr>
+      <w:r>
+        <w:rPr>
+          <w:rFonts w:cstheme="minorHAnsi"/>
+          <w:b/>
+          <w:bCs/>
+          <w:noProof/>
+          <w:color w:val="4F81BD" w:themeColor="accent1"/>
+          <w:sz w:val="32"/>
+          <w:szCs w:val="32"/>
+        </w:rPr>
+        <w:drawing>
+          <wp:inline distT="0" distB="0" distL="0" distR="0" wp14:anchorId="0F11FEFD" wp14:editId="6FF9607F">
+            <wp:extent cx="5943600" cy="4281805"/>
+            <wp:effectExtent l="0" t="0" r="0" b="0"/>
+            <wp:docPr id="21" name="Picture 21"/>
+            <wp:cNvGraphicFramePr>
+              <a:graphicFrameLocks xmlns:a="http://schemas.openxmlformats.org/drawingml/2006/main" noChangeAspect="1"/>
+            </wp:cNvGraphicFramePr>
+            <a:graphic xmlns:a="http://schemas.openxmlformats.org/drawingml/2006/main">
+              <a:graphicData uri="http://schemas.openxmlformats.org/drawingml/2006/picture">
+                <pic:pic xmlns:pic="http://schemas.openxmlformats.org/drawingml/2006/picture">
+                  <pic:nvPicPr>
+                    <pic:cNvPr id="0" name="Picture 24"/>
+                    <pic:cNvPicPr>
+                      <a:picLocks noChangeAspect="1" noChangeArrowheads="1"/>
+                    </pic:cNvPicPr>
+                  </pic:nvPicPr>
+                  <pic:blipFill>
+                    <a:blip r:embed="rId16" cstate="print">
+                      <a:extLst>
+                        <a:ext uri="{28A0092B-C50C-407E-A947-70E740481C1C}">
+                          <a14:useLocalDpi xmlns:a14="http://schemas.microsoft.com/office/drawing/2010/main" val="0"/>
+                        </a:ext>
+                      </a:extLst>
+                    </a:blip>
+                    <a:srcRect/>
+                    <a:stretch>
+                      <a:fillRect/>
+                    </a:stretch>
+                  </pic:blipFill>
+                  <pic:spPr bwMode="auto">
+                    <a:xfrm>
+                      <a:off x="0" y="0"/>
+                      <a:ext cx="5943600" cy="4281805"/>
+                    </a:xfrm>
+                    <a:prstGeom prst="rect">
+                      <a:avLst/>
+                    </a:prstGeom>
+                    <a:noFill/>
+                    <a:ln>
+                      <a:noFill/>
+                    </a:ln>
+                  </pic:spPr>
+                </pic:pic>
+              </a:graphicData>
+            </a:graphic>
+          </wp:inline>
+        </w:drawing>
+      </w:r>
+    </w:p>
+    <w:p>
+      <w:pPr>
+        <w:rPr>
+          <w:rFonts w:cstheme="minorHAnsi"/>
+          <w:b/>
+          <w:bCs/>
+          <w:color w:val="4F81BD" w:themeColor="accent1"/>
+          <w:sz w:val="32"/>
+          <w:szCs w:val="32"/>
+          <w:lang w:val="en-US"/>
+        </w:rPr>
+      </w:pPr>
+    </w:p>
+    <w:p>
+      <w:pPr>
+        <w:pStyle w:val="ListParagraph"/>
+        <w:numPr>
+          <w:ilvl w:val="0"/>
+          <w:numId w:val="1"/>
+        </w:numPr>
+        <w:rPr>
+          <w:rFonts w:cstheme="minorHAnsi"/>
+          <w:b/>
+          <w:bCs/>
+          <w:color w:val="4F81BD" w:themeColor="accent1"/>
+          <w:sz w:val="32"/>
+          <w:szCs w:val="32"/>
+          <w:lang w:val="en-US"/>
+        </w:rPr>
+      </w:pPr>
+      <w:r>
+        <w:rPr>
+          <w:rFonts w:cstheme="minorHAnsi"/>
+          <w:b/>
+          <w:bCs/>
+          <w:color w:val="4F81BD" w:themeColor="accent1"/>
+          <w:sz w:val="32"/>
+          <w:szCs w:val="32"/>
+          <w:lang w:val="en-US"/>
+        </w:rPr>
         <w:t>Remove Comme</w:t>
       </w:r>
       <w:r>
@@ -1008,9 +2987,9 @@
           <w:noProof/>
         </w:rPr>
         <w:drawing>
-          <wp:inline distT="0" distB="0" distL="0" distR="0" wp14:anchorId="00FDAB30" wp14:editId="419D27DB">
-            <wp:extent cx="5385500" cy="2828925"/>
-            <wp:effectExtent l="0" t="0" r="5715" b="0"/>
+          <wp:inline distT="0" distB="0" distL="0" distR="0" wp14:anchorId="00FDAB30" wp14:editId="06065D59">
+            <wp:extent cx="5038725" cy="2646769"/>
+            <wp:effectExtent l="0" t="0" r="0" b="1270"/>
             <wp:docPr id="2" name="Picture 2" descr="A picture containing icon&#10;&#10;Description automatically generated"/>
             <wp:cNvGraphicFramePr>
               <a:graphicFrameLocks xmlns:a="http://schemas.openxmlformats.org/drawingml/2006/main" noChangeAspect="1"/>
@@ -1023,7 +3002,7 @@
                     <pic:cNvPicPr/>
                   </pic:nvPicPr>
                   <pic:blipFill>
-                    <a:blip r:embed="rId7">
+                    <a:blip r:embed="rId17">
                       <a:extLst>
                         <a:ext uri="{28A0092B-C50C-407E-A947-70E740481C1C}">
                           <a14:useLocalDpi xmlns:a14="http://schemas.microsoft.com/office/drawing/2010/main" val="0"/>
@@ -1037,7 +3016,7 @@
                   <pic:spPr>
                     <a:xfrm>
                       <a:off x="0" y="0"/>
-                      <a:ext cx="5395818" cy="2834345"/>
+                      <a:ext cx="5070395" cy="2663405"/>
                     </a:xfrm>
                     <a:prstGeom prst="rect">
                       <a:avLst/>
@@ -1134,7 +3113,7 @@
                     </pic:cNvPicPr>
                   </pic:nvPicPr>
                   <pic:blipFill>
-                    <a:blip r:embed="rId8" cstate="print">
+                    <a:blip r:embed="rId18" cstate="print">
                       <a:extLst>
                         <a:ext uri="{28A0092B-C50C-407E-A947-70E740481C1C}">
                           <a14:useLocalDpi xmlns:a14="http://schemas.microsoft.com/office/drawing/2010/main" val="0"/>
@@ -1193,7 +3172,6 @@
           <w:szCs w:val="32"/>
           <w:lang w:val="en-US"/>
         </w:rPr>
-        <w:lastRenderedPageBreak/>
         <w:t>Add to Featured</w:t>
       </w:r>
     </w:p>
@@ -1225,7 +3203,7 @@
                     </pic:cNvPicPr>
                   </pic:nvPicPr>
                   <pic:blipFill>
-                    <a:blip r:embed="rId9" cstate="print">
+                    <a:blip r:embed="rId19" cstate="print">
                       <a:extLst>
                         <a:ext uri="{28A0092B-C50C-407E-A947-70E740481C1C}">
                           <a14:useLocalDpi xmlns:a14="http://schemas.microsoft.com/office/drawing/2010/main" val="0"/>
@@ -1266,6 +3244,34 @@
     </w:p>
     <w:p>
       <w:pPr>
+        <w:rPr>
+          <w:lang w:val="en-US"/>
+        </w:rPr>
+      </w:pPr>
+    </w:p>
+    <w:p>
+      <w:pPr>
+        <w:rPr>
+          <w:lang w:val="en-US"/>
+        </w:rPr>
+      </w:pPr>
+    </w:p>
+    <w:p>
+      <w:pPr>
+        <w:rPr>
+          <w:lang w:val="en-US"/>
+        </w:rPr>
+      </w:pPr>
+    </w:p>
+    <w:p>
+      <w:pPr>
+        <w:rPr>
+          <w:lang w:val="en-US"/>
+        </w:rPr>
+      </w:pPr>
+    </w:p>
+    <w:p>
+      <w:pPr>
         <w:pStyle w:val="ListParagraph"/>
         <w:numPr>
           <w:ilvl w:val="0"/>
@@ -1291,6 +3297,7 @@
           <w:szCs w:val="32"/>
           <w:lang w:val="en-US"/>
         </w:rPr>
+        <w:lastRenderedPageBreak/>
         <w:t>Add to Basket</w:t>
       </w:r>
     </w:p>
@@ -1322,7 +3329,7 @@
                     </pic:cNvPicPr>
                   </pic:nvPicPr>
                   <pic:blipFill>
-                    <a:blip r:embed="rId10" cstate="print">
+                    <a:blip r:embed="rId20" cstate="print">
                       <a:extLst>
                         <a:ext uri="{28A0092B-C50C-407E-A947-70E740481C1C}">
                           <a14:useLocalDpi xmlns:a14="http://schemas.microsoft.com/office/drawing/2010/main" val="0"/>
@@ -1370,55 +3377,6 @@
     </w:p>
     <w:p>
       <w:pPr>
-        <w:rPr>
-          <w:lang w:val="en-US"/>
-        </w:rPr>
-      </w:pPr>
-    </w:p>
-    <w:p>
-      <w:pPr>
-        <w:rPr>
-          <w:lang w:val="en-US"/>
-        </w:rPr>
-      </w:pPr>
-    </w:p>
-    <w:p>
-      <w:pPr>
-        <w:rPr>
-          <w:lang w:val="en-US"/>
-        </w:rPr>
-      </w:pPr>
-    </w:p>
-    <w:p>
-      <w:pPr>
-        <w:rPr>
-          <w:lang w:val="en-US"/>
-        </w:rPr>
-      </w:pPr>
-    </w:p>
-    <w:p>
-      <w:pPr>
-        <w:rPr>
-          <w:lang w:val="en-US"/>
-        </w:rPr>
-      </w:pPr>
-    </w:p>
-    <w:p>
-      <w:pPr>
-        <w:rPr>
-          <w:lang w:val="en-US"/>
-        </w:rPr>
-      </w:pPr>
-    </w:p>
-    <w:p>
-      <w:pPr>
-        <w:rPr>
-          <w:lang w:val="en-US"/>
-        </w:rPr>
-      </w:pPr>
-    </w:p>
-    <w:p>
-      <w:pPr>
         <w:pStyle w:val="ListParagraph"/>
         <w:numPr>
           <w:ilvl w:val="0"/>
@@ -1444,7 +3402,6 @@
           <w:szCs w:val="32"/>
           <w:lang w:val="en-US"/>
         </w:rPr>
-        <w:lastRenderedPageBreak/>
         <w:t>Place Order</w:t>
       </w:r>
     </w:p>
@@ -1471,7 +3428,7 @@
                     </pic:cNvPicPr>
                   </pic:nvPicPr>
                   <pic:blipFill>
-                    <a:blip r:embed="rId11" cstate="print">
+                    <a:blip r:embed="rId21" cstate="print">
                       <a:extLst>
                         <a:ext uri="{28A0092B-C50C-407E-A947-70E740481C1C}">
                           <a14:useLocalDpi xmlns:a14="http://schemas.microsoft.com/office/drawing/2010/main" val="0"/>
@@ -1530,6 +3487,7 @@
           <w:szCs w:val="32"/>
           <w:lang w:val="en-US"/>
         </w:rPr>
+        <w:lastRenderedPageBreak/>
         <w:t>Payment</w:t>
       </w:r>
       <w:r>
@@ -1554,7 +3512,7 @@
                     </pic:cNvPicPr>
                   </pic:nvPicPr>
                   <pic:blipFill>
-                    <a:blip r:embed="rId12" cstate="print">
+                    <a:blip r:embed="rId22" cstate="print">
                       <a:extLst>
                         <a:ext uri="{28A0092B-C50C-407E-A947-70E740481C1C}">
                           <a14:useLocalDpi xmlns:a14="http://schemas.microsoft.com/office/drawing/2010/main" val="0"/>
@@ -1611,16 +3569,126 @@
           <w:lang w:val="en-US"/>
         </w:rPr>
       </w:pPr>
-      <w:r>
-        <w:rPr>
-          <w:rFonts w:cstheme="minorHAnsi"/>
-          <w:b/>
-          <w:bCs/>
-          <w:color w:val="4F81BD" w:themeColor="accent1"/>
-          <w:sz w:val="32"/>
-          <w:szCs w:val="32"/>
-          <w:lang w:val="en-US"/>
-        </w:rPr>
+    </w:p>
+    <w:p>
+      <w:pPr>
+        <w:rPr>
+          <w:rFonts w:cstheme="minorHAnsi"/>
+          <w:b/>
+          <w:bCs/>
+          <w:color w:val="4F81BD" w:themeColor="accent1"/>
+          <w:sz w:val="32"/>
+          <w:szCs w:val="32"/>
+          <w:lang w:val="en-US"/>
+        </w:rPr>
+      </w:pPr>
+    </w:p>
+    <w:p>
+      <w:pPr>
+        <w:rPr>
+          <w:rFonts w:cstheme="minorHAnsi"/>
+          <w:b/>
+          <w:bCs/>
+          <w:color w:val="4F81BD" w:themeColor="accent1"/>
+          <w:sz w:val="32"/>
+          <w:szCs w:val="32"/>
+          <w:lang w:val="en-US"/>
+        </w:rPr>
+      </w:pPr>
+    </w:p>
+    <w:p>
+      <w:pPr>
+        <w:rPr>
+          <w:rFonts w:cstheme="minorHAnsi"/>
+          <w:b/>
+          <w:bCs/>
+          <w:color w:val="4F81BD" w:themeColor="accent1"/>
+          <w:sz w:val="32"/>
+          <w:szCs w:val="32"/>
+          <w:lang w:val="en-US"/>
+        </w:rPr>
+      </w:pPr>
+    </w:p>
+    <w:p>
+      <w:pPr>
+        <w:rPr>
+          <w:rFonts w:cstheme="minorHAnsi"/>
+          <w:b/>
+          <w:bCs/>
+          <w:color w:val="4F81BD" w:themeColor="accent1"/>
+          <w:sz w:val="32"/>
+          <w:szCs w:val="32"/>
+          <w:lang w:val="en-US"/>
+        </w:rPr>
+      </w:pPr>
+    </w:p>
+    <w:p>
+      <w:pPr>
+        <w:rPr>
+          <w:rFonts w:cstheme="minorHAnsi"/>
+          <w:b/>
+          <w:bCs/>
+          <w:color w:val="4F81BD" w:themeColor="accent1"/>
+          <w:sz w:val="32"/>
+          <w:szCs w:val="32"/>
+          <w:lang w:val="en-US"/>
+        </w:rPr>
+      </w:pPr>
+    </w:p>
+    <w:p>
+      <w:pPr>
+        <w:rPr>
+          <w:rFonts w:cstheme="minorHAnsi"/>
+          <w:b/>
+          <w:bCs/>
+          <w:color w:val="4F81BD" w:themeColor="accent1"/>
+          <w:sz w:val="32"/>
+          <w:szCs w:val="32"/>
+          <w:lang w:val="en-US"/>
+        </w:rPr>
+      </w:pPr>
+    </w:p>
+    <w:p>
+      <w:pPr>
+        <w:rPr>
+          <w:rFonts w:cstheme="minorHAnsi"/>
+          <w:b/>
+          <w:bCs/>
+          <w:color w:val="4F81BD" w:themeColor="accent1"/>
+          <w:sz w:val="32"/>
+          <w:szCs w:val="32"/>
+          <w:lang w:val="en-US"/>
+        </w:rPr>
+      </w:pPr>
+    </w:p>
+    <w:p>
+      <w:pPr>
+        <w:pStyle w:val="ListParagraph"/>
+        <w:numPr>
+          <w:ilvl w:val="0"/>
+          <w:numId w:val="1"/>
+        </w:numPr>
+        <w:rPr>
+          <w:rFonts w:cstheme="minorHAnsi"/>
+          <w:b/>
+          <w:bCs/>
+          <w:color w:val="4F81BD" w:themeColor="accent1"/>
+          <w:sz w:val="32"/>
+          <w:szCs w:val="32"/>
+          <w:lang w:val="en-US"/>
+        </w:rPr>
+      </w:pPr>
+      <w:r>
+        <w:rPr>
+          <w:rFonts w:cstheme="minorHAnsi"/>
+          <w:b/>
+          <w:bCs/>
+          <w:color w:val="4F81BD" w:themeColor="accent1"/>
+          <w:sz w:val="32"/>
+          <w:szCs w:val="32"/>
+          <w:lang w:val="en-US"/>
+        </w:rPr>
+        <w:lastRenderedPageBreak/>
         <w:t>Edit Store</w:t>
       </w:r>
     </w:p>
@@ -1654,7 +3722,7 @@
                     </pic:cNvPicPr>
                   </pic:nvPicPr>
                   <pic:blipFill>
-                    <a:blip r:embed="rId13" cstate="print">
+                    <a:blip r:embed="rId23" cstate="print">
                       <a:extLst>
                         <a:ext uri="{28A0092B-C50C-407E-A947-70E740481C1C}">
                           <a14:useLocalDpi xmlns:a14="http://schemas.microsoft.com/office/drawing/2010/main" val="0"/>
@@ -1689,6 +3757,11 @@
     <w:p/>
     <w:p>
       <w:pPr>
+        <w:pStyle w:val="ListParagraph"/>
+        <w:numPr>
+          <w:ilvl w:val="0"/>
+          <w:numId w:val="1"/>
+        </w:numPr>
         <w:rPr>
           <w:rFonts w:cstheme="minorHAnsi"/>
           <w:b/>
@@ -1734,7 +3807,7 @@
                     </pic:cNvPicPr>
                   </pic:nvPicPr>
                   <pic:blipFill>
-                    <a:blip r:embed="rId14" cstate="print">
+                    <a:blip r:embed="rId24" cstate="print">
                       <a:extLst>
                         <a:ext uri="{28A0092B-C50C-407E-A947-70E740481C1C}">
                           <a14:useLocalDpi xmlns:a14="http://schemas.microsoft.com/office/drawing/2010/main" val="0"/>
@@ -1775,6 +3848,11 @@
     </w:p>
     <w:p>
       <w:pPr>
+        <w:pStyle w:val="ListParagraph"/>
+        <w:numPr>
+          <w:ilvl w:val="0"/>
+          <w:numId w:val="1"/>
+        </w:numPr>
         <w:rPr>
           <w:rFonts w:cstheme="minorHAnsi"/>
           <w:b/>
@@ -1821,7 +3899,7 @@
                     </pic:cNvPicPr>
                   </pic:nvPicPr>
                   <pic:blipFill>
-                    <a:blip r:embed="rId15" cstate="print">
+                    <a:blip r:embed="rId25" cstate="print">
                       <a:extLst>
                         <a:ext uri="{28A0092B-C50C-407E-A947-70E740481C1C}">
                           <a14:useLocalDpi xmlns:a14="http://schemas.microsoft.com/office/drawing/2010/main" val="0"/>
@@ -1856,6 +3934,11 @@
     <w:p/>
     <w:p>
       <w:pPr>
+        <w:pStyle w:val="ListParagraph"/>
+        <w:numPr>
+          <w:ilvl w:val="0"/>
+          <w:numId w:val="4"/>
+        </w:numPr>
         <w:rPr>
           <w:rFonts w:cstheme="minorHAnsi"/>
           <w:b/>
@@ -1908,7 +3991,7 @@
                     </pic:cNvPicPr>
                   </pic:nvPicPr>
                   <pic:blipFill>
-                    <a:blip r:embed="rId16" cstate="print">
+                    <a:blip r:embed="rId26" cstate="print">
                       <a:extLst>
                         <a:ext uri="{28A0092B-C50C-407E-A947-70E740481C1C}">
                           <a14:useLocalDpi xmlns:a14="http://schemas.microsoft.com/office/drawing/2010/main" val="0"/>
@@ -2003,9 +4086,9 @@
 <file path=word/numbering.xml><?xml version="1.0" encoding="utf-8"?>
 <w:numbering xmlns:wpc="http://schemas.microsoft.com/office/word/2010/wordprocessingCanvas" xmlns:cx="http://schemas.microsoft.com/office/drawing/2014/chartex" xmlns:cx1="http://schemas.microsoft.com/office/drawing/2015/9/8/chartex" xmlns:cx2="http://schemas.microsoft.com/office/drawing/2015/10/21/chartex" xmlns:cx3="http://schemas.microsoft.com/office/drawing/2016/5/9/chartex" xmlns:cx4="http://schemas.microsoft.com/office/drawing/2016/5/10/chartex" xmlns:cx5="http://schemas.microsoft.com/office/drawing/2016/5/11/chartex" xmlns:cx6="http://schemas.microsoft.com/office/drawing/2016/5/12/chartex" xmlns:cx7="http://schemas.microsoft.com/office/drawing/2016/5/13/chartex" xmlns:cx8="http://schemas.microsoft.com/office/drawing/2016/5/14/chartex" xmlns:mc="http://schemas.openxmlformats.org/markup-compatibility/2006" xmlns:aink="http://schemas.microsoft.com/office/drawing/2016/ink" xmlns:am3d="http://schemas.microsoft.com/office/drawing/2017/model3d" xmlns:o="urn:schemas-microsoft-com:office:office" xmlns:r="http://schemas.openxmlformats.org/officeDocument/2006/relationships" xmlns:m="http://schemas.openxmlformats.org/officeDocument/2006/math" xmlns:v="urn:schemas-microsoft-com:vml" xmlns:wp14="http://schemas.microsoft.com/office/word/2010/wordprocessingDrawing" xmlns:wp="http://schemas.openxmlformats.org/drawingml/2006/wordprocessingDrawing" xmlns:w10="urn:schemas-microsoft-com:office:word" xmlns:w="http://schemas.openxmlformats.org/wordprocessingml/2006/main" xmlns:w14="http://schemas.microsoft.com/office/word/2010/wordml" xmlns:w15="http://schemas.microsoft.com/office/word/2012/wordml" xmlns:w16cex="http://schemas.microsoft.com/office/word/2018/wordml/cex" xmlns:w16cid="http://schemas.microsoft.com/office/word/2016/wordml/cid" xmlns:w16="http://schemas.microsoft.com/office/word/2018/wordml" xmlns:w16se="http://schemas.microsoft.com/office/word/2015/wordml/symex" xmlns:wpg="http://schemas.microsoft.com/office/word/2010/wordprocessingGroup" xmlns:wpi="http://schemas.microsoft.com/office/word/2010/wordprocessingInk" xmlns:wne="http://schemas.microsoft.com/office/word/2006/wordml" xmlns:wps="http://schemas.microsoft.com/office/word/2010/wordprocessingShape" mc:Ignorable="w14 w15 w16se w16cid w16 w16cex wp14">
   <w:abstractNum w:abstractNumId="0" w15:restartNumberingAfterBreak="0">
-    <w:nsid w:val="3DB92C5E"/>
+    <w:nsid w:val="16D63603"/>
     <w:multiLevelType w:val="hybridMultilevel"/>
-    <w:tmpl w:val="480200A4"/>
+    <w:tmpl w:val="909A0FFC"/>
     <w:lvl w:ilvl="0" w:tplc="04090001">
       <w:start w:val="1"/>
       <w:numFmt w:val="bullet"/>
@@ -2116,6 +4199,119 @@
     </w:lvl>
   </w:abstractNum>
   <w:abstractNum w:abstractNumId="1" w15:restartNumberingAfterBreak="0">
+    <w:nsid w:val="3DB92C5E"/>
+    <w:multiLevelType w:val="hybridMultilevel"/>
+    <w:tmpl w:val="F0F81D72"/>
+    <w:lvl w:ilvl="0" w:tplc="04090001">
+      <w:start w:val="1"/>
+      <w:numFmt w:val="bullet"/>
+      <w:lvlText w:val=""/>
+      <w:lvlJc w:val="left"/>
+      <w:pPr>
+        <w:ind w:left="720" w:hanging="360"/>
+      </w:pPr>
+      <w:rPr>
+        <w:rFonts w:ascii="Symbol" w:hAnsi="Symbol" w:cs="Symbol" w:hint="default"/>
+      </w:rPr>
+    </w:lvl>
+    <w:lvl w:ilvl="1" w:tplc="04090003" w:tentative="1">
+      <w:start w:val="1"/>
+      <w:numFmt w:val="bullet"/>
+      <w:lvlText w:val="o"/>
+      <w:lvlJc w:val="left"/>
+      <w:pPr>
+        <w:ind w:left="1440" w:hanging="360"/>
+      </w:pPr>
+      <w:rPr>
+        <w:rFonts w:ascii="Courier New" w:hAnsi="Courier New" w:cs="Courier New" w:hint="default"/>
+      </w:rPr>
+    </w:lvl>
+    <w:lvl w:ilvl="2" w:tplc="04090005" w:tentative="1">
+      <w:start w:val="1"/>
+      <w:numFmt w:val="bullet"/>
+      <w:lvlText w:val=""/>
+      <w:lvlJc w:val="left"/>
+      <w:pPr>
+        <w:ind w:left="2160" w:hanging="360"/>
+      </w:pPr>
+      <w:rPr>
+        <w:rFonts w:ascii="Wingdings" w:hAnsi="Wingdings" w:hint="default"/>
+      </w:rPr>
+    </w:lvl>
+    <w:lvl w:ilvl="3" w:tplc="04090001" w:tentative="1">
+      <w:start w:val="1"/>
+      <w:numFmt w:val="bullet"/>
+      <w:lvlText w:val=""/>
+      <w:lvlJc w:val="left"/>
+      <w:pPr>
+        <w:ind w:left="2880" w:hanging="360"/>
+      </w:pPr>
+      <w:rPr>
+        <w:rFonts w:ascii="Symbol" w:hAnsi="Symbol" w:hint="default"/>
+      </w:rPr>
+    </w:lvl>
+    <w:lvl w:ilvl="4" w:tplc="04090003" w:tentative="1">
+      <w:start w:val="1"/>
+      <w:numFmt w:val="bullet"/>
+      <w:lvlText w:val="o"/>
+      <w:lvlJc w:val="left"/>
+      <w:pPr>
+        <w:ind w:left="3600" w:hanging="360"/>
+      </w:pPr>
+      <w:rPr>
+        <w:rFonts w:ascii="Courier New" w:hAnsi="Courier New" w:cs="Courier New" w:hint="default"/>
+      </w:rPr>
+    </w:lvl>
+    <w:lvl w:ilvl="5" w:tplc="04090005" w:tentative="1">
+      <w:start w:val="1"/>
+      <w:numFmt w:val="bullet"/>
+      <w:lvlText w:val=""/>
+      <w:lvlJc w:val="left"/>
+      <w:pPr>
+        <w:ind w:left="4320" w:hanging="360"/>
+      </w:pPr>
+      <w:rPr>
+        <w:rFonts w:ascii="Wingdings" w:hAnsi="Wingdings" w:hint="default"/>
+      </w:rPr>
+    </w:lvl>
+    <w:lvl w:ilvl="6" w:tplc="04090001" w:tentative="1">
+      <w:start w:val="1"/>
+      <w:numFmt w:val="bullet"/>
+      <w:lvlText w:val=""/>
+      <w:lvlJc w:val="left"/>
+      <w:pPr>
+        <w:ind w:left="5040" w:hanging="360"/>
+      </w:pPr>
+      <w:rPr>
+        <w:rFonts w:ascii="Symbol" w:hAnsi="Symbol" w:hint="default"/>
+      </w:rPr>
+    </w:lvl>
+    <w:lvl w:ilvl="7" w:tplc="04090003" w:tentative="1">
+      <w:start w:val="1"/>
+      <w:numFmt w:val="bullet"/>
+      <w:lvlText w:val="o"/>
+      <w:lvlJc w:val="left"/>
+      <w:pPr>
+        <w:ind w:left="5760" w:hanging="360"/>
+      </w:pPr>
+      <w:rPr>
+        <w:rFonts w:ascii="Courier New" w:hAnsi="Courier New" w:cs="Courier New" w:hint="default"/>
+      </w:rPr>
+    </w:lvl>
+    <w:lvl w:ilvl="8" w:tplc="04090005" w:tentative="1">
+      <w:start w:val="1"/>
+      <w:numFmt w:val="bullet"/>
+      <w:lvlText w:val=""/>
+      <w:lvlJc w:val="left"/>
+      <w:pPr>
+        <w:ind w:left="6480" w:hanging="360"/>
+      </w:pPr>
+      <w:rPr>
+        <w:rFonts w:ascii="Wingdings" w:hAnsi="Wingdings" w:hint="default"/>
+      </w:rPr>
+    </w:lvl>
+  </w:abstractNum>
+  <w:abstractNum w:abstractNumId="2" w15:restartNumberingAfterBreak="0">
     <w:nsid w:val="50895101"/>
     <w:multiLevelType w:val="hybridMultilevel"/>
     <w:tmpl w:val="753858B6"/>
@@ -2228,11 +4424,130 @@
       </w:rPr>
     </w:lvl>
   </w:abstractNum>
+  <w:abstractNum w:abstractNumId="3" w15:restartNumberingAfterBreak="0">
+    <w:nsid w:val="69442F81"/>
+    <w:multiLevelType w:val="hybridMultilevel"/>
+    <w:tmpl w:val="6D68BCA4"/>
+    <w:lvl w:ilvl="0" w:tplc="04090001">
+      <w:start w:val="1"/>
+      <w:numFmt w:val="bullet"/>
+      <w:lvlText w:val=""/>
+      <w:lvlJc w:val="left"/>
+      <w:pPr>
+        <w:ind w:left="720" w:hanging="360"/>
+      </w:pPr>
+      <w:rPr>
+        <w:rFonts w:ascii="Symbol" w:hAnsi="Symbol" w:cs="Symbol" w:hint="default"/>
+      </w:rPr>
+    </w:lvl>
+    <w:lvl w:ilvl="1" w:tplc="04090003" w:tentative="1">
+      <w:start w:val="1"/>
+      <w:numFmt w:val="bullet"/>
+      <w:lvlText w:val="o"/>
+      <w:lvlJc w:val="left"/>
+      <w:pPr>
+        <w:ind w:left="1440" w:hanging="360"/>
+      </w:pPr>
+      <w:rPr>
+        <w:rFonts w:ascii="Courier New" w:hAnsi="Courier New" w:cs="Courier New" w:hint="default"/>
+      </w:rPr>
+    </w:lvl>
+    <w:lvl w:ilvl="2" w:tplc="04090005" w:tentative="1">
+      <w:start w:val="1"/>
+      <w:numFmt w:val="bullet"/>
+      <w:lvlText w:val=""/>
+      <w:lvlJc w:val="left"/>
+      <w:pPr>
+        <w:ind w:left="2160" w:hanging="360"/>
+      </w:pPr>
+      <w:rPr>
+        <w:rFonts w:ascii="Wingdings" w:hAnsi="Wingdings" w:hint="default"/>
+      </w:rPr>
+    </w:lvl>
+    <w:lvl w:ilvl="3" w:tplc="04090001" w:tentative="1">
+      <w:start w:val="1"/>
+      <w:numFmt w:val="bullet"/>
+      <w:lvlText w:val=""/>
+      <w:lvlJc w:val="left"/>
+      <w:pPr>
+        <w:ind w:left="2880" w:hanging="360"/>
+      </w:pPr>
+      <w:rPr>
+        <w:rFonts w:ascii="Symbol" w:hAnsi="Symbol" w:hint="default"/>
+      </w:rPr>
+    </w:lvl>
+    <w:lvl w:ilvl="4" w:tplc="04090003" w:tentative="1">
+      <w:start w:val="1"/>
+      <w:numFmt w:val="bullet"/>
+      <w:lvlText w:val="o"/>
+      <w:lvlJc w:val="left"/>
+      <w:pPr>
+        <w:ind w:left="3600" w:hanging="360"/>
+      </w:pPr>
+      <w:rPr>
+        <w:rFonts w:ascii="Courier New" w:hAnsi="Courier New" w:cs="Courier New" w:hint="default"/>
+      </w:rPr>
+    </w:lvl>
+    <w:lvl w:ilvl="5" w:tplc="04090005" w:tentative="1">
+      <w:start w:val="1"/>
+      <w:numFmt w:val="bullet"/>
+      <w:lvlText w:val=""/>
+      <w:lvlJc w:val="left"/>
+      <w:pPr>
+        <w:ind w:left="4320" w:hanging="360"/>
+      </w:pPr>
+      <w:rPr>
+        <w:rFonts w:ascii="Wingdings" w:hAnsi="Wingdings" w:hint="default"/>
+      </w:rPr>
+    </w:lvl>
+    <w:lvl w:ilvl="6" w:tplc="04090001" w:tentative="1">
+      <w:start w:val="1"/>
+      <w:numFmt w:val="bullet"/>
+      <w:lvlText w:val=""/>
+      <w:lvlJc w:val="left"/>
+      <w:pPr>
+        <w:ind w:left="5040" w:hanging="360"/>
+      </w:pPr>
+      <w:rPr>
+        <w:rFonts w:ascii="Symbol" w:hAnsi="Symbol" w:hint="default"/>
+      </w:rPr>
+    </w:lvl>
+    <w:lvl w:ilvl="7" w:tplc="04090003" w:tentative="1">
+      <w:start w:val="1"/>
+      <w:numFmt w:val="bullet"/>
+      <w:lvlText w:val="o"/>
+      <w:lvlJc w:val="left"/>
+      <w:pPr>
+        <w:ind w:left="5760" w:hanging="360"/>
+      </w:pPr>
+      <w:rPr>
+        <w:rFonts w:ascii="Courier New" w:hAnsi="Courier New" w:cs="Courier New" w:hint="default"/>
+      </w:rPr>
+    </w:lvl>
+    <w:lvl w:ilvl="8" w:tplc="04090005" w:tentative="1">
+      <w:start w:val="1"/>
+      <w:numFmt w:val="bullet"/>
+      <w:lvlText w:val=""/>
+      <w:lvlJc w:val="left"/>
+      <w:pPr>
+        <w:ind w:left="6480" w:hanging="360"/>
+      </w:pPr>
+      <w:rPr>
+        <w:rFonts w:ascii="Wingdings" w:hAnsi="Wingdings" w:hint="default"/>
+      </w:rPr>
+    </w:lvl>
+  </w:abstractNum>
   <w:num w:numId="1">
-    <w:abstractNumId w:val="0"/>
+    <w:abstractNumId w:val="1"/>
   </w:num>
   <w:num w:numId="2">
-    <w:abstractNumId w:val="1"/>
+    <w:abstractNumId w:val="2"/>
+  </w:num>
+  <w:num w:numId="3">
+    <w:abstractNumId w:val="3"/>
+  </w:num>
+  <w:num w:numId="4">
+    <w:abstractNumId w:val="0"/>
   </w:num>
 </w:numbering>
 </file>

</xml_diff>